<commit_message>
Atualizado a foto do modelo do BD e o README
</commit_message>
<xml_diff>
--- a/ADSMA2-20221S-Pousada 2.1.0.docx
+++ b/ADSMA2-20221S-Pousada 2.1.0.docx
@@ -3778,6 +3778,89 @@
     </w:p>
     <w:p>
       <w:pPr>
+        <w:pStyle w:val="PargrafodaLista"/>
+        <w:rPr>
+          <w:rFonts w:eastAsia="Arial Unicode MS"/>
+          <w:b/>
+          <w:bCs/>
+          <w:sz w:val="40"/>
+          <w:szCs w:val="40"/>
+        </w:rPr>
+      </w:pPr>
+    </w:p>
+    <w:p>
+      <w:pPr>
+        <w:pStyle w:val="PargrafodaLista"/>
+        <w:rPr>
+          <w:rFonts w:eastAsia="Arial Unicode MS"/>
+          <w:b/>
+          <w:bCs/>
+          <w:sz w:val="40"/>
+          <w:szCs w:val="40"/>
+        </w:rPr>
+      </w:pPr>
+      <w:r>
+        <w:rPr>
+          <w:rFonts w:eastAsia="Arial Unicode MS"/>
+          <w:b/>
+          <w:bCs/>
+          <w:sz w:val="40"/>
+          <w:szCs w:val="40"/>
+        </w:rPr>
+        <w:lastRenderedPageBreak/>
+        <w:drawing>
+          <wp:anchor distT="0" distB="0" distL="114300" distR="114300" simplePos="0" relativeHeight="251660288" behindDoc="0" locked="0" layoutInCell="1" allowOverlap="1" wp14:anchorId="7468E484" wp14:editId="3B2BAD55">
+            <wp:simplePos x="0" y="0"/>
+            <wp:positionH relativeFrom="column">
+              <wp:posOffset>167143</wp:posOffset>
+            </wp:positionH>
+            <wp:positionV relativeFrom="paragraph">
+              <wp:posOffset>0</wp:posOffset>
+            </wp:positionV>
+            <wp:extent cx="6480175" cy="3448050"/>
+            <wp:effectExtent l="0" t="0" r="0" b="0"/>
+            <wp:wrapTopAndBottom/>
+            <wp:docPr id="4" name="Imagem 4" descr="Interface gráfica do usuário, Aplicativo&#10;&#10;Descrição gerada automaticamente"/>
+            <wp:cNvGraphicFramePr>
+              <a:graphicFrameLocks xmlns:a="http://schemas.openxmlformats.org/drawingml/2006/main" noChangeAspect="1"/>
+            </wp:cNvGraphicFramePr>
+            <a:graphic xmlns:a="http://schemas.openxmlformats.org/drawingml/2006/main">
+              <a:graphicData uri="http://schemas.openxmlformats.org/drawingml/2006/picture">
+                <pic:pic xmlns:pic="http://schemas.openxmlformats.org/drawingml/2006/picture">
+                  <pic:nvPicPr>
+                    <pic:cNvPr id="4" name="Imagem 4" descr="Interface gráfica do usuário, Aplicativo&#10;&#10;Descrição gerada automaticamente"/>
+                    <pic:cNvPicPr/>
+                  </pic:nvPicPr>
+                  <pic:blipFill>
+                    <a:blip r:embed="rId12">
+                      <a:extLst>
+                        <a:ext uri="{28A0092B-C50C-407E-A947-70E740481C1C}">
+                          <a14:useLocalDpi xmlns:a14="http://schemas.microsoft.com/office/drawing/2010/main" val="0"/>
+                        </a:ext>
+                      </a:extLst>
+                    </a:blip>
+                    <a:stretch>
+                      <a:fillRect/>
+                    </a:stretch>
+                  </pic:blipFill>
+                  <pic:spPr>
+                    <a:xfrm>
+                      <a:off x="0" y="0"/>
+                      <a:ext cx="6480175" cy="3448050"/>
+                    </a:xfrm>
+                    <a:prstGeom prst="rect">
+                      <a:avLst/>
+                    </a:prstGeom>
+                  </pic:spPr>
+                </pic:pic>
+              </a:graphicData>
+            </a:graphic>
+          </wp:anchor>
+        </w:drawing>
+      </w:r>
+    </w:p>
+    <w:p>
+      <w:pPr>
         <w:rPr>
           <w:rFonts w:eastAsia="Arial Unicode MS"/>
         </w:rPr>
@@ -3810,8 +3893,8 @@
     </w:p>
     <w:p/>
     <w:sectPr>
-      <w:headerReference w:type="default" r:id="rId12"/>
-      <w:footerReference w:type="default" r:id="rId13"/>
+      <w:headerReference w:type="default" r:id="rId13"/>
+      <w:footerReference w:type="default" r:id="rId14"/>
       <w:pgSz w:w="11907" w:h="16840" w:code="9"/>
       <w:pgMar w:top="851" w:right="851" w:bottom="851" w:left="851" w:header="720" w:footer="907" w:gutter="0"/>
       <w:cols w:space="720"/>
@@ -5137,6 +5220,7 @@
     <w:lsdException w:name="HTML Sample" w:semiHidden="1" w:unhideWhenUsed="1"/>
     <w:lsdException w:name="HTML Typewriter" w:semiHidden="1" w:unhideWhenUsed="1"/>
     <w:lsdException w:name="HTML Variable" w:semiHidden="1" w:unhideWhenUsed="1"/>
+    <w:lsdException w:name="Normal Table" w:semiHidden="1" w:unhideWhenUsed="1"/>
     <w:lsdException w:name="annotation subject" w:semiHidden="1" w:unhideWhenUsed="1"/>
     <w:lsdException w:name="No List" w:semiHidden="1" w:unhideWhenUsed="1"/>
     <w:lsdException w:name="Outline List 1" w:semiHidden="1" w:unhideWhenUsed="1"/>
@@ -5183,8 +5267,10 @@
     <w:lsdException w:name="Table Subtle 2" w:semiHidden="1" w:unhideWhenUsed="1"/>
     <w:lsdException w:name="Table Web 1" w:semiHidden="1" w:unhideWhenUsed="1"/>
     <w:lsdException w:name="Table Web 2" w:semiHidden="1" w:unhideWhenUsed="1"/>
+    <w:lsdException w:name="Table Web 3" w:semiHidden="1" w:unhideWhenUsed="1"/>
     <w:lsdException w:name="Balloon Text" w:semiHidden="1" w:unhideWhenUsed="1"/>
     <w:lsdException w:name="Table Grid" w:uiPriority="39"/>
+    <w:lsdException w:name="Table Theme" w:semiHidden="1" w:unhideWhenUsed="1"/>
     <w:lsdException w:name="Placeholder Text" w:semiHidden="1"/>
     <w:lsdException w:name="No Spacing" w:uiPriority="1" w:qFormat="1"/>
     <w:lsdException w:name="Light Shading" w:uiPriority="60"/>
@@ -6127,21 +6213,6 @@
 </file>
 
 <file path=customXml/item1.xml><?xml version="1.0" encoding="utf-8"?>
-<p:properties xmlns:p="http://schemas.microsoft.com/office/2006/metadata/properties" xmlns:xsi="http://www.w3.org/2001/XMLSchema-instance" xmlns:pc="http://schemas.microsoft.com/office/infopath/2007/PartnerControls">
-  <documentManagement/>
-</p:properties>
-</file>
-
-<file path=customXml/item2.xml><?xml version="1.0" encoding="utf-8"?>
-<?mso-contentType ?>
-<FormTemplates xmlns="http://schemas.microsoft.com/sharepoint/v3/contenttype/forms">
-  <Display>DocumentLibraryForm</Display>
-  <Edit>DocumentLibraryForm</Edit>
-  <New>DocumentLibraryForm</New>
-</FormTemplates>
-</file>
-
-<file path=customXml/item3.xml><?xml version="1.0" encoding="utf-8"?>
 <ct:contentTypeSchema xmlns:ct="http://schemas.microsoft.com/office/2006/metadata/contentType" xmlns:ma="http://schemas.microsoft.com/office/2006/metadata/properties/metaAttributes" ct:_="" ma:_="" ma:contentTypeName="Documento" ma:contentTypeID="0x0101001891B32464547B44907EF2D17A33328D" ma:contentTypeVersion="0" ma:contentTypeDescription="Crie um novo documento." ma:contentTypeScope="" ma:versionID="cd967ea1996d8eb193939f57a12e4a0b">
   <xsd:schema xmlns:xsd="http://www.w3.org/2001/XMLSchema" xmlns:xs="http://www.w3.org/2001/XMLSchema" xmlns:p="http://schemas.microsoft.com/office/2006/metadata/properties" targetNamespace="http://schemas.microsoft.com/office/2006/metadata/properties" ma:root="true" ma:fieldsID="8d2d35cd79d80d3b38601b74d693a05d">
     <xsd:element name="properties">
@@ -6255,17 +6326,33 @@
 </ct:contentTypeSchema>
 </file>
 
+<file path=customXml/item2.xml><?xml version="1.0" encoding="utf-8"?>
+<?mso-contentType ?>
+<FormTemplates xmlns="http://schemas.microsoft.com/sharepoint/v3/contenttype/forms">
+  <Display>DocumentLibraryForm</Display>
+  <Edit>DocumentLibraryForm</Edit>
+  <New>DocumentLibraryForm</New>
+</FormTemplates>
+</file>
+
+<file path=customXml/item3.xml><?xml version="1.0" encoding="utf-8"?>
+<p:properties xmlns:p="http://schemas.microsoft.com/office/2006/metadata/properties" xmlns:xsi="http://www.w3.org/2001/XMLSchema-instance" xmlns:pc="http://schemas.microsoft.com/office/infopath/2007/PartnerControls">
+  <documentManagement/>
+</p:properties>
+</file>
+
 <file path=customXml/itemProps1.xml><?xml version="1.0" encoding="utf-8"?>
-<ds:datastoreItem xmlns:ds="http://schemas.openxmlformats.org/officeDocument/2006/customXml" ds:itemID="{74C41F99-28A6-40BA-A878-74152467FEE0}">
+<ds:datastoreItem xmlns:ds="http://schemas.openxmlformats.org/officeDocument/2006/customXml" ds:itemID="{A9F30629-964E-4007-A379-0405D4B19832}">
   <ds:schemaRefs>
-    <ds:schemaRef ds:uri="http://www.w3.org/XML/1998/namespace"/>
+    <ds:schemaRef ds:uri="http://schemas.microsoft.com/office/2006/metadata/contentType"/>
+    <ds:schemaRef ds:uri="http://schemas.microsoft.com/office/2006/metadata/properties/metaAttributes"/>
+    <ds:schemaRef ds:uri="http://www.w3.org/2001/XMLSchema"/>
+    <ds:schemaRef ds:uri="http://schemas.microsoft.com/office/2006/metadata/properties"/>
+    <ds:schemaRef ds:uri="http://schemas.openxmlformats.org/package/2006/metadata/core-properties"/>
+    <ds:schemaRef ds:uri="http://purl.org/dc/elements/1.1/"/>
     <ds:schemaRef ds:uri="http://purl.org/dc/terms/"/>
+    <ds:schemaRef ds:uri="http://schemas.microsoft.com/internal/obd"/>
     <ds:schemaRef ds:uri="http://schemas.microsoft.com/office/infopath/2007/PartnerControls"/>
-    <ds:schemaRef ds:uri="http://purl.org/dc/dcmitype/"/>
-    <ds:schemaRef ds:uri="http://purl.org/dc/elements/1.1/"/>
-    <ds:schemaRef ds:uri="http://schemas.microsoft.com/office/2006/documentManagement/types"/>
-    <ds:schemaRef ds:uri="http://schemas.openxmlformats.org/package/2006/metadata/core-properties"/>
-    <ds:schemaRef ds:uri="http://schemas.microsoft.com/office/2006/metadata/properties"/>
   </ds:schemaRefs>
 </ds:datastoreItem>
 </file>
@@ -6279,16 +6366,9 @@
 </file>
 
 <file path=customXml/itemProps3.xml><?xml version="1.0" encoding="utf-8"?>
-<ds:datastoreItem xmlns:ds="http://schemas.openxmlformats.org/officeDocument/2006/customXml" ds:itemID="{A9F30629-964E-4007-A379-0405D4B19832}">
+<ds:datastoreItem xmlns:ds="http://schemas.openxmlformats.org/officeDocument/2006/customXml" ds:itemID="{74C41F99-28A6-40BA-A878-74152467FEE0}">
   <ds:schemaRefs>
-    <ds:schemaRef ds:uri="http://schemas.microsoft.com/office/2006/metadata/contentType"/>
-    <ds:schemaRef ds:uri="http://schemas.microsoft.com/office/2006/metadata/properties/metaAttributes"/>
-    <ds:schemaRef ds:uri="http://www.w3.org/2001/XMLSchema"/>
     <ds:schemaRef ds:uri="http://schemas.microsoft.com/office/2006/metadata/properties"/>
-    <ds:schemaRef ds:uri="http://schemas.openxmlformats.org/package/2006/metadata/core-properties"/>
-    <ds:schemaRef ds:uri="http://purl.org/dc/elements/1.1/"/>
-    <ds:schemaRef ds:uri="http://purl.org/dc/terms/"/>
-    <ds:schemaRef ds:uri="http://schemas.microsoft.com/internal/obd"/>
     <ds:schemaRef ds:uri="http://schemas.microsoft.com/office/infopath/2007/PartnerControls"/>
   </ds:schemaRefs>
 </ds:datastoreItem>

</xml_diff>

<commit_message>
Alterado o Nome do Projeto no Documeto
</commit_message>
<xml_diff>
--- a/ADSMA2-20221S-Pousada 2.1.0.docx
+++ b/ADSMA2-20221S-Pousada 2.1.0.docx
@@ -351,6 +351,12 @@
                 <w:color w:val="0000FF"/>
               </w:rPr>
             </w:pPr>
+            <w:r>
+              <w:rPr>
+                <w:color w:val="0000FF"/>
+              </w:rPr>
+              <w:t>16/06/2022</w:t>
+            </w:r>
           </w:p>
         </w:tc>
         <w:tc>
@@ -367,6 +373,12 @@
                 <w:color w:val="0000FF"/>
               </w:rPr>
             </w:pPr>
+            <w:r>
+              <w:rPr>
+                <w:color w:val="0000FF"/>
+              </w:rPr>
+              <w:t>3.0.0</w:t>
+            </w:r>
           </w:p>
         </w:tc>
         <w:tc>
@@ -383,6 +395,12 @@
                 <w:color w:val="0000FF"/>
               </w:rPr>
             </w:pPr>
+            <w:r>
+              <w:rPr>
+                <w:color w:val="0000FF"/>
+              </w:rPr>
+              <w:t>Mateus M. / Thiago M. / Éverton V.</w:t>
+            </w:r>
           </w:p>
         </w:tc>
       </w:tr>
@@ -1114,7 +1132,7 @@
                 <w:rFonts w:eastAsia="Arial Unicode MS"/>
                 <w:color w:val="0000FF"/>
               </w:rPr>
-              <w:t>Gerente</w:t>
+              <w:t>Admin</w:t>
             </w:r>
           </w:p>
         </w:tc>
@@ -1146,7 +1164,28 @@
                 <w:rFonts w:eastAsia="Arial Unicode MS"/>
                 <w:color w:val="0000FF"/>
               </w:rPr>
-              <w:t>anter informações dos quartos e pacotes de serviços</w:t>
+              <w:t>anter informações dos quartos</w:t>
+            </w:r>
+            <w:r>
+              <w:rPr>
+                <w:rFonts w:eastAsia="Arial Unicode MS"/>
+                <w:color w:val="0000FF"/>
+              </w:rPr>
+              <w:t>,</w:t>
+            </w:r>
+            <w:r>
+              <w:rPr>
+                <w:rFonts w:eastAsia="Arial Unicode MS"/>
+                <w:color w:val="0000FF"/>
+              </w:rPr>
+              <w:t xml:space="preserve"> pacotes de serviços</w:t>
+            </w:r>
+            <w:r>
+              <w:rPr>
+                <w:rFonts w:eastAsia="Arial Unicode MS"/>
+                <w:color w:val="0000FF"/>
+              </w:rPr>
+              <w:t xml:space="preserve"> e funcionários</w:t>
             </w:r>
             <w:r>
               <w:rPr>
@@ -1176,7 +1215,7 @@
                 <w:rFonts w:eastAsia="Arial Unicode MS"/>
                 <w:color w:val="0000FF"/>
               </w:rPr>
-              <w:t>Funcionário</w:t>
+              <w:t>User</w:t>
             </w:r>
           </w:p>
         </w:tc>
@@ -1254,64 +1293,6 @@
               </w:rPr>
               <w:t xml:space="preserve"> instruir os hospedes com ajuda do sistema.</w:t>
             </w:r>
-          </w:p>
-        </w:tc>
-      </w:tr>
-      <w:tr>
-        <w:tc>
-          <w:tcPr>
-            <w:tcW w:w="2126" w:type="dxa"/>
-          </w:tcPr>
-          <w:p>
-            <w:pPr>
-              <w:jc w:val="left"/>
-              <w:rPr>
-                <w:rFonts w:eastAsia="Arial Unicode MS"/>
-                <w:color w:val="0000FF"/>
-              </w:rPr>
-            </w:pPr>
-          </w:p>
-        </w:tc>
-        <w:tc>
-          <w:tcPr>
-            <w:tcW w:w="8013" w:type="dxa"/>
-          </w:tcPr>
-          <w:p>
-            <w:pPr>
-              <w:rPr>
-                <w:rFonts w:eastAsia="Arial Unicode MS"/>
-                <w:color w:val="0000FF"/>
-              </w:rPr>
-            </w:pPr>
-          </w:p>
-        </w:tc>
-      </w:tr>
-      <w:tr>
-        <w:tc>
-          <w:tcPr>
-            <w:tcW w:w="2126" w:type="dxa"/>
-          </w:tcPr>
-          <w:p>
-            <w:pPr>
-              <w:jc w:val="left"/>
-              <w:rPr>
-                <w:rFonts w:eastAsia="Arial Unicode MS"/>
-                <w:color w:val="0000FF"/>
-              </w:rPr>
-            </w:pPr>
-          </w:p>
-        </w:tc>
-        <w:tc>
-          <w:tcPr>
-            <w:tcW w:w="8013" w:type="dxa"/>
-          </w:tcPr>
-          <w:p>
-            <w:pPr>
-              <w:rPr>
-                <w:rFonts w:eastAsia="Arial Unicode MS"/>
-                <w:color w:val="0000FF"/>
-              </w:rPr>
-            </w:pPr>
           </w:p>
         </w:tc>
       </w:tr>
@@ -1698,53 +1679,6 @@
           </w:p>
         </w:tc>
       </w:tr>
-      <w:tr>
-        <w:trPr>
-          <w:cantSplit/>
-          <w:trHeight w:val="323"/>
-        </w:trPr>
-        <w:tc>
-          <w:tcPr>
-            <w:tcW w:w="567" w:type="dxa"/>
-          </w:tcPr>
-          <w:p>
-            <w:pPr>
-              <w:jc w:val="center"/>
-              <w:rPr>
-                <w:rFonts w:eastAsia="Arial Unicode MS"/>
-                <w:color w:val="0000FF"/>
-              </w:rPr>
-            </w:pPr>
-          </w:p>
-        </w:tc>
-        <w:tc>
-          <w:tcPr>
-            <w:tcW w:w="6879" w:type="dxa"/>
-          </w:tcPr>
-          <w:p>
-            <w:pPr>
-              <w:jc w:val="left"/>
-              <w:rPr>
-                <w:rFonts w:eastAsia="Arial Unicode MS"/>
-                <w:color w:val="0000FF"/>
-              </w:rPr>
-            </w:pPr>
-          </w:p>
-        </w:tc>
-        <w:tc>
-          <w:tcPr>
-            <w:tcW w:w="2693" w:type="dxa"/>
-          </w:tcPr>
-          <w:p>
-            <w:pPr>
-              <w:rPr>
-                <w:rFonts w:eastAsia="Arial Unicode MS"/>
-                <w:color w:val="0000FF"/>
-              </w:rPr>
-            </w:pPr>
-          </w:p>
-        </w:tc>
-      </w:tr>
     </w:tbl>
     <w:p>
       <w:pPr>
@@ -1924,7 +1858,21 @@
                 <w:rFonts w:eastAsia="Arial Unicode MS"/>
                 <w:color w:val="0000FF"/>
               </w:rPr>
-              <w:t>O funcionário poderá efetuar check</w:t>
+              <w:t xml:space="preserve">O </w:t>
+            </w:r>
+            <w:r>
+              <w:rPr>
+                <w:rFonts w:eastAsia="Arial Unicode MS"/>
+                <w:color w:val="0000FF"/>
+              </w:rPr>
+              <w:t>User</w:t>
+            </w:r>
+            <w:r>
+              <w:rPr>
+                <w:rFonts w:eastAsia="Arial Unicode MS"/>
+                <w:color w:val="0000FF"/>
+              </w:rPr>
+              <w:t xml:space="preserve"> poderá efetuar check</w:t>
             </w:r>
             <w:r>
               <w:rPr>
@@ -1962,7 +1910,7 @@
                 <w:rFonts w:eastAsia="Arial Unicode MS"/>
                 <w:color w:val="0000FF"/>
               </w:rPr>
-              <w:t>Funcionário</w:t>
+              <w:t>User</w:t>
             </w:r>
           </w:p>
         </w:tc>
@@ -2015,7 +1963,21 @@
                 <w:rFonts w:eastAsia="Arial Unicode MS"/>
                 <w:color w:val="0000FF"/>
               </w:rPr>
-              <w:t>O funcionário poderá efetuar checkout de hospedes, com intuito de rescindir o hospede, quarto e pacote de serviço.</w:t>
+              <w:t xml:space="preserve">O </w:t>
+            </w:r>
+            <w:r>
+              <w:rPr>
+                <w:rFonts w:eastAsia="Arial Unicode MS"/>
+                <w:color w:val="0000FF"/>
+              </w:rPr>
+              <w:t>User</w:t>
+            </w:r>
+            <w:r>
+              <w:rPr>
+                <w:rFonts w:eastAsia="Arial Unicode MS"/>
+                <w:color w:val="0000FF"/>
+              </w:rPr>
+              <w:t xml:space="preserve"> poderá efetuar checkout de hospedes, com intuito de rescindir o hospede, quarto e pacote de serviço.</w:t>
             </w:r>
           </w:p>
         </w:tc>
@@ -2039,7 +2001,7 @@
                 <w:rFonts w:eastAsia="Arial Unicode MS"/>
                 <w:color w:val="0000FF"/>
               </w:rPr>
-              <w:t>Funcionário</w:t>
+              <w:t>User</w:t>
             </w:r>
           </w:p>
         </w:tc>
@@ -2086,7 +2048,21 @@
                 <w:rFonts w:eastAsia="Arial Unicode MS"/>
                 <w:color w:val="0000FF"/>
               </w:rPr>
-              <w:t>O funcionário poderá efetuar alterações na</w:t>
+              <w:t xml:space="preserve">O </w:t>
+            </w:r>
+            <w:r>
+              <w:rPr>
+                <w:rFonts w:eastAsia="Arial Unicode MS"/>
+                <w:color w:val="0000FF"/>
+              </w:rPr>
+              <w:t>User</w:t>
+            </w:r>
+            <w:r>
+              <w:rPr>
+                <w:rFonts w:eastAsia="Arial Unicode MS"/>
+                <w:color w:val="0000FF"/>
+              </w:rPr>
+              <w:t xml:space="preserve"> poderá efetuar alterações na</w:t>
             </w:r>
             <w:r>
               <w:rPr>
@@ -2184,7 +2160,7 @@
                 <w:rFonts w:eastAsia="Arial Unicode MS"/>
                 <w:color w:val="0000FF"/>
               </w:rPr>
-              <w:t>Funcionário</w:t>
+              <w:t>User</w:t>
             </w:r>
           </w:p>
         </w:tc>
@@ -2231,7 +2207,21 @@
                 <w:rFonts w:eastAsia="Arial Unicode MS"/>
                 <w:color w:val="0000FF"/>
               </w:rPr>
-              <w:t>O funcionário poderá obter disponibilidade dos quartos</w:t>
+              <w:t xml:space="preserve">O </w:t>
+            </w:r>
+            <w:r>
+              <w:rPr>
+                <w:rFonts w:eastAsia="Arial Unicode MS"/>
+                <w:color w:val="0000FF"/>
+              </w:rPr>
+              <w:t>User</w:t>
+            </w:r>
+            <w:r>
+              <w:rPr>
+                <w:rFonts w:eastAsia="Arial Unicode MS"/>
+                <w:color w:val="0000FF"/>
+              </w:rPr>
+              <w:t xml:space="preserve"> poderá obter disponibilidade dos quartos</w:t>
             </w:r>
             <w:r>
               <w:rPr>
@@ -2273,7 +2263,7 @@
                 <w:rFonts w:eastAsia="Arial Unicode MS"/>
                 <w:color w:val="0000FF"/>
               </w:rPr>
-              <w:t>Funcionário</w:t>
+              <w:t>User</w:t>
             </w:r>
           </w:p>
         </w:tc>
@@ -2320,7 +2310,21 @@
                 <w:rFonts w:eastAsia="Arial Unicode MS"/>
                 <w:color w:val="0000FF"/>
               </w:rPr>
-              <w:t>O funcionário poderá obter informações dos quartos e pacotes de serviços</w:t>
+              <w:t xml:space="preserve">O </w:t>
+            </w:r>
+            <w:r>
+              <w:rPr>
+                <w:rFonts w:eastAsia="Arial Unicode MS"/>
+                <w:color w:val="0000FF"/>
+              </w:rPr>
+              <w:t>User</w:t>
+            </w:r>
+            <w:r>
+              <w:rPr>
+                <w:rFonts w:eastAsia="Arial Unicode MS"/>
+                <w:color w:val="0000FF"/>
+              </w:rPr>
+              <w:t xml:space="preserve"> poderá obter informações dos quartos e pacotes de serviços</w:t>
             </w:r>
             <w:r>
               <w:rPr>
@@ -2362,7 +2366,7 @@
                 <w:rFonts w:eastAsia="Arial Unicode MS"/>
                 <w:color w:val="0000FF"/>
               </w:rPr>
-              <w:t>Funcionário</w:t>
+              <w:t>User</w:t>
             </w:r>
           </w:p>
         </w:tc>
@@ -2409,7 +2413,21 @@
                 <w:rFonts w:eastAsia="Arial Unicode MS"/>
                 <w:color w:val="0000FF"/>
               </w:rPr>
-              <w:t>O Gerente poderá manter informações dos quartos e pacotes de serviços, com objetivo de obter, criar, editar e deletar informações dos quartos e pacotes de serviços.</w:t>
+              <w:t xml:space="preserve">O </w:t>
+            </w:r>
+            <w:r>
+              <w:rPr>
+                <w:rFonts w:eastAsia="Arial Unicode MS"/>
+                <w:color w:val="0000FF"/>
+              </w:rPr>
+              <w:t>Admin</w:t>
+            </w:r>
+            <w:r>
+              <w:rPr>
+                <w:rFonts w:eastAsia="Arial Unicode MS"/>
+                <w:color w:val="0000FF"/>
+              </w:rPr>
+              <w:t xml:space="preserve"> poderá manter informações dos quartos e pacotes de serviços, com objetivo de obter, criar, editar e deletar informações dos quartos e pacotes de serviços.</w:t>
             </w:r>
           </w:p>
         </w:tc>
@@ -2430,7 +2448,7 @@
                 <w:rFonts w:eastAsia="Arial Unicode MS"/>
                 <w:color w:val="0000FF"/>
               </w:rPr>
-              <w:t xml:space="preserve">Gerente </w:t>
+              <w:t>Admin</w:t>
             </w:r>
           </w:p>
         </w:tc>
@@ -2519,64 +2537,8 @@
                 <w:rFonts w:eastAsia="Arial Unicode MS"/>
                 <w:color w:val="0000FF"/>
               </w:rPr>
-              <w:t>Gerente</w:t>
-            </w:r>
-          </w:p>
-        </w:tc>
-      </w:tr>
-      <w:tr>
-        <w:trPr>
-          <w:trHeight w:val="322"/>
-        </w:trPr>
-        <w:tc>
-          <w:tcPr>
-            <w:tcW w:w="503" w:type="dxa"/>
-            <w:tcBorders>
-              <w:bottom w:val="single" w:sz="4" w:space="0" w:color="auto"/>
-            </w:tcBorders>
-          </w:tcPr>
-          <w:p>
-            <w:pPr>
-              <w:jc w:val="center"/>
-              <w:rPr>
-                <w:rFonts w:eastAsia="Arial Unicode MS"/>
-                <w:color w:val="0000FF"/>
-              </w:rPr>
-            </w:pPr>
-          </w:p>
-        </w:tc>
-        <w:tc>
-          <w:tcPr>
-            <w:tcW w:w="6943" w:type="dxa"/>
-            <w:tcBorders>
-              <w:bottom w:val="single" w:sz="4" w:space="0" w:color="auto"/>
-            </w:tcBorders>
-          </w:tcPr>
-          <w:p>
-            <w:pPr>
-              <w:jc w:val="left"/>
-              <w:rPr>
-                <w:rFonts w:eastAsia="Arial Unicode MS"/>
-                <w:color w:val="0000FF"/>
-              </w:rPr>
-            </w:pPr>
-          </w:p>
-        </w:tc>
-        <w:tc>
-          <w:tcPr>
-            <w:tcW w:w="2693" w:type="dxa"/>
-            <w:tcBorders>
-              <w:bottom w:val="single" w:sz="4" w:space="0" w:color="auto"/>
-            </w:tcBorders>
-          </w:tcPr>
-          <w:p>
-            <w:pPr>
-              <w:jc w:val="left"/>
-              <w:rPr>
-                <w:rFonts w:eastAsia="Arial Unicode MS"/>
-                <w:color w:val="0000FF"/>
-              </w:rPr>
-            </w:pPr>
+              <w:t>Admin</w:t>
+            </w:r>
           </w:p>
         </w:tc>
       </w:tr>
@@ -2589,6 +2551,23 @@
           <w:sz w:val="28"/>
         </w:rPr>
       </w:pPr>
+    </w:p>
+    <w:p>
+      <w:pPr>
+        <w:spacing w:after="160" w:line="259" w:lineRule="auto"/>
+        <w:jc w:val="left"/>
+        <w:rPr>
+          <w:rFonts w:eastAsia="Arial Unicode MS"/>
+          <w:sz w:val="28"/>
+        </w:rPr>
+      </w:pPr>
+      <w:r>
+        <w:rPr>
+          <w:rFonts w:eastAsia="Arial Unicode MS"/>
+          <w:sz w:val="28"/>
+        </w:rPr>
+        <w:br w:type="page"/>
+      </w:r>
     </w:p>
     <w:p>
       <w:pPr>
@@ -2805,216 +2784,13 @@
                 <w:color w:val="0000FF"/>
               </w:rPr>
             </w:pPr>
-          </w:p>
-        </w:tc>
-      </w:tr>
-      <w:tr>
-        <w:trPr>
-          <w:cantSplit/>
-          <w:trHeight w:val="322"/>
-        </w:trPr>
-        <w:tc>
-          <w:tcPr>
-            <w:tcW w:w="567" w:type="dxa"/>
-          </w:tcPr>
-          <w:p>
-            <w:pPr>
-              <w:jc w:val="center"/>
-              <w:rPr>
-                <w:rFonts w:eastAsia="Arial Unicode MS"/>
-                <w:color w:val="0000FF"/>
-              </w:rPr>
-            </w:pPr>
-          </w:p>
-        </w:tc>
-        <w:tc>
-          <w:tcPr>
-            <w:tcW w:w="6879" w:type="dxa"/>
-          </w:tcPr>
-          <w:p>
-            <w:pPr>
-              <w:jc w:val="left"/>
-              <w:rPr>
-                <w:rFonts w:eastAsia="Arial Unicode MS"/>
-                <w:color w:val="0000FF"/>
-              </w:rPr>
-            </w:pPr>
-          </w:p>
-        </w:tc>
-        <w:tc>
-          <w:tcPr>
-            <w:tcW w:w="2693" w:type="dxa"/>
-          </w:tcPr>
-          <w:p>
-            <w:pPr>
-              <w:jc w:val="left"/>
-              <w:rPr>
-                <w:rFonts w:eastAsia="Arial Unicode MS"/>
-                <w:color w:val="0000FF"/>
-              </w:rPr>
-            </w:pPr>
-          </w:p>
-        </w:tc>
-      </w:tr>
-      <w:tr>
-        <w:trPr>
-          <w:cantSplit/>
-          <w:trHeight w:val="322"/>
-        </w:trPr>
-        <w:tc>
-          <w:tcPr>
-            <w:tcW w:w="567" w:type="dxa"/>
-            <w:tcBorders>
-              <w:bottom w:val="single" w:sz="4" w:space="0" w:color="auto"/>
-            </w:tcBorders>
-          </w:tcPr>
-          <w:p>
-            <w:pPr>
-              <w:jc w:val="center"/>
-              <w:rPr>
-                <w:rFonts w:eastAsia="Arial Unicode MS"/>
-                <w:color w:val="0000FF"/>
-              </w:rPr>
-            </w:pPr>
-          </w:p>
-        </w:tc>
-        <w:tc>
-          <w:tcPr>
-            <w:tcW w:w="6879" w:type="dxa"/>
-            <w:tcBorders>
-              <w:bottom w:val="single" w:sz="4" w:space="0" w:color="auto"/>
-            </w:tcBorders>
-          </w:tcPr>
-          <w:p>
-            <w:pPr>
-              <w:jc w:val="left"/>
-              <w:rPr>
-                <w:rFonts w:eastAsia="Arial Unicode MS"/>
-                <w:color w:val="0000FF"/>
-              </w:rPr>
-            </w:pPr>
-          </w:p>
-        </w:tc>
-        <w:tc>
-          <w:tcPr>
-            <w:tcW w:w="2693" w:type="dxa"/>
-            <w:tcBorders>
-              <w:bottom w:val="single" w:sz="4" w:space="0" w:color="auto"/>
-            </w:tcBorders>
-          </w:tcPr>
-          <w:p>
-            <w:pPr>
-              <w:jc w:val="left"/>
-              <w:rPr>
-                <w:rFonts w:eastAsia="Arial Unicode MS"/>
-                <w:color w:val="0000FF"/>
-              </w:rPr>
-            </w:pPr>
-          </w:p>
-        </w:tc>
-      </w:tr>
-      <w:tr>
-        <w:trPr>
-          <w:cantSplit/>
-          <w:trHeight w:val="322"/>
-        </w:trPr>
-        <w:tc>
-          <w:tcPr>
-            <w:tcW w:w="567" w:type="dxa"/>
-          </w:tcPr>
-          <w:p>
-            <w:pPr>
-              <w:jc w:val="center"/>
-              <w:rPr>
-                <w:rFonts w:eastAsia="Arial Unicode MS"/>
-                <w:color w:val="0000FF"/>
-              </w:rPr>
-            </w:pPr>
-          </w:p>
-        </w:tc>
-        <w:tc>
-          <w:tcPr>
-            <w:tcW w:w="6879" w:type="dxa"/>
-          </w:tcPr>
-          <w:p>
-            <w:pPr>
-              <w:jc w:val="left"/>
-              <w:rPr>
-                <w:rFonts w:eastAsia="Arial Unicode MS"/>
-                <w:color w:val="0000FF"/>
-              </w:rPr>
-            </w:pPr>
-          </w:p>
-        </w:tc>
-        <w:tc>
-          <w:tcPr>
-            <w:tcW w:w="2693" w:type="dxa"/>
-          </w:tcPr>
-          <w:p>
-            <w:pPr>
-              <w:jc w:val="left"/>
-              <w:rPr>
-                <w:rFonts w:eastAsia="Arial Unicode MS"/>
-                <w:color w:val="0000FF"/>
-              </w:rPr>
-            </w:pPr>
-          </w:p>
-        </w:tc>
-      </w:tr>
-      <w:tr>
-        <w:trPr>
-          <w:cantSplit/>
-          <w:trHeight w:val="322"/>
-        </w:trPr>
-        <w:tc>
-          <w:tcPr>
-            <w:tcW w:w="567" w:type="dxa"/>
-            <w:tcBorders>
-              <w:bottom w:val="single" w:sz="4" w:space="0" w:color="auto"/>
-            </w:tcBorders>
-          </w:tcPr>
-          <w:p>
-            <w:pPr>
-              <w:jc w:val="center"/>
-              <w:rPr>
-                <w:rFonts w:eastAsia="Arial Unicode MS"/>
-                <w:color w:val="0000FF"/>
-              </w:rPr>
-            </w:pPr>
-          </w:p>
-        </w:tc>
-        <w:tc>
-          <w:tcPr>
-            <w:tcW w:w="6879" w:type="dxa"/>
-            <w:tcBorders>
-              <w:bottom w:val="single" w:sz="4" w:space="0" w:color="auto"/>
-            </w:tcBorders>
-          </w:tcPr>
-          <w:p>
-            <w:pPr>
-              <w:jc w:val="left"/>
-              <w:rPr>
-                <w:rFonts w:eastAsia="Arial Unicode MS"/>
-                <w:color w:val="0000FF"/>
-              </w:rPr>
-            </w:pPr>
-          </w:p>
-        </w:tc>
-        <w:tc>
-          <w:tcPr>
-            <w:tcW w:w="2693" w:type="dxa"/>
-            <w:tcBorders>
-              <w:bottom w:val="single" w:sz="4" w:space="0" w:color="auto"/>
-            </w:tcBorders>
-          </w:tcPr>
-          <w:p>
-            <w:pPr>
-              <w:jc w:val="left"/>
-              <w:rPr>
-                <w:rFonts w:eastAsia="Arial Unicode MS"/>
-                <w:color w:val="0000FF"/>
-              </w:rPr>
-            </w:pPr>
+            <w:r>
+              <w:rPr>
+                <w:rFonts w:eastAsia="Arial Unicode MS"/>
+                <w:color w:val="0000FF"/>
+              </w:rPr>
+              <w:t>Segurança</w:t>
+            </w:r>
           </w:p>
         </w:tc>
       </w:tr>
@@ -3388,46 +3164,6 @@
           </w:p>
         </w:tc>
       </w:tr>
-      <w:tr>
-        <w:trPr>
-          <w:cantSplit/>
-          <w:trHeight w:val="322"/>
-        </w:trPr>
-        <w:tc>
-          <w:tcPr>
-            <w:tcW w:w="567" w:type="dxa"/>
-            <w:tcBorders>
-              <w:bottom w:val="single" w:sz="4" w:space="0" w:color="auto"/>
-            </w:tcBorders>
-          </w:tcPr>
-          <w:p>
-            <w:pPr>
-              <w:jc w:val="center"/>
-              <w:rPr>
-                <w:rFonts w:eastAsia="Arial Unicode MS"/>
-                <w:color w:val="0000FF"/>
-              </w:rPr>
-            </w:pPr>
-          </w:p>
-        </w:tc>
-        <w:tc>
-          <w:tcPr>
-            <w:tcW w:w="9572" w:type="dxa"/>
-            <w:tcBorders>
-              <w:bottom w:val="single" w:sz="4" w:space="0" w:color="auto"/>
-            </w:tcBorders>
-          </w:tcPr>
-          <w:p>
-            <w:pPr>
-              <w:jc w:val="left"/>
-              <w:rPr>
-                <w:rFonts w:eastAsia="Arial Unicode MS"/>
-                <w:color w:val="0000FF"/>
-              </w:rPr>
-            </w:pPr>
-          </w:p>
-        </w:tc>
-      </w:tr>
     </w:tbl>
     <w:p>
       <w:pPr>
@@ -3455,13 +3191,6 @@
         </w:rPr>
         <w:br w:type="page"/>
       </w:r>
-    </w:p>
-    <w:p>
-      <w:pPr>
-        <w:rPr>
-          <w:rFonts w:eastAsia="Arial Unicode MS"/>
-        </w:rPr>
-      </w:pPr>
     </w:p>
     <w:p>
       <w:pPr>
@@ -3589,17 +3318,6 @@
     </w:p>
     <w:p>
       <w:pPr>
-        <w:rPr>
-          <w:rFonts w:eastAsia="Arial Unicode MS"/>
-          <w:b/>
-          <w:bCs/>
-          <w:sz w:val="40"/>
-          <w:szCs w:val="40"/>
-        </w:rPr>
-      </w:pPr>
-    </w:p>
-    <w:p>
-      <w:pPr>
         <w:pStyle w:val="PargrafodaLista"/>
         <w:numPr>
           <w:ilvl w:val="0"/>
@@ -3622,6 +3340,7 @@
           <w:sz w:val="40"/>
           <w:szCs w:val="40"/>
         </w:rPr>
+        <w:lastRenderedPageBreak/>
         <w:drawing>
           <wp:anchor distT="0" distB="0" distL="114300" distR="114300" simplePos="0" relativeHeight="251659264" behindDoc="0" locked="0" layoutInCell="1" allowOverlap="1" wp14:anchorId="6D74BAD2" wp14:editId="4C8BA60B">
             <wp:simplePos x="0" y="0"/>
@@ -3838,6 +3557,7 @@
           <w:rFonts w:eastAsia="Arial Unicode MS"/>
           <w:b/>
           <w:bCs/>
+          <w:noProof/>
           <w:sz w:val="40"/>
           <w:szCs w:val="40"/>
         </w:rPr>
@@ -3945,6 +3665,7 @@
           <w:rFonts w:eastAsia="Arial Unicode MS"/>
           <w:b/>
           <w:bCs/>
+          <w:noProof/>
           <w:sz w:val="40"/>
           <w:szCs w:val="40"/>
         </w:rPr>
@@ -4040,6 +3761,7 @@
           <w:rFonts w:eastAsia="Arial Unicode MS"/>
           <w:b/>
           <w:bCs/>
+          <w:noProof/>
           <w:sz w:val="40"/>
           <w:szCs w:val="40"/>
         </w:rPr>
@@ -4145,6 +3867,7 @@
           <w:rFonts w:eastAsia="Arial Unicode MS"/>
           <w:b/>
           <w:bCs/>
+          <w:noProof/>
           <w:sz w:val="40"/>
           <w:szCs w:val="40"/>
         </w:rPr>
@@ -4274,6 +3997,7 @@
           <w:rFonts w:eastAsia="Arial Unicode MS"/>
           <w:b/>
           <w:bCs/>
+          <w:noProof/>
           <w:sz w:val="40"/>
           <w:szCs w:val="40"/>
         </w:rPr>
@@ -4380,6 +4104,7 @@
           <w:rFonts w:eastAsia="Arial Unicode MS"/>
           <w:b/>
           <w:bCs/>
+          <w:noProof/>
           <w:sz w:val="40"/>
           <w:szCs w:val="40"/>
         </w:rPr>
@@ -4497,6 +4222,7 @@
           <w:rFonts w:eastAsia="Arial Unicode MS"/>
           <w:b/>
           <w:bCs/>
+          <w:noProof/>
           <w:sz w:val="40"/>
           <w:szCs w:val="40"/>
         </w:rPr>
@@ -4603,6 +4329,7 @@
           <w:rFonts w:eastAsia="Arial Unicode MS"/>
           <w:b/>
           <w:bCs/>
+          <w:noProof/>
           <w:sz w:val="40"/>
           <w:szCs w:val="40"/>
         </w:rPr>
@@ -4719,6 +4446,7 @@
           <w:rFonts w:eastAsia="Arial Unicode MS"/>
           <w:b/>
           <w:bCs/>
+          <w:noProof/>
           <w:sz w:val="40"/>
           <w:szCs w:val="40"/>
         </w:rPr>
@@ -4811,6 +4539,7 @@
       <w:r>
         <w:rPr>
           <w:rFonts w:eastAsia="Arial Unicode MS"/>
+          <w:noProof/>
         </w:rPr>
         <w:drawing>
           <wp:anchor distT="0" distB="0" distL="114300" distR="114300" simplePos="0" relativeHeight="251661312" behindDoc="0" locked="0" layoutInCell="1" allowOverlap="1" wp14:anchorId="3CDB54D0" wp14:editId="3EA8DF7F">
@@ -4944,18 +4673,10 @@
     <w:p>
       <w:pPr>
         <w:pStyle w:val="PargrafodaLista"/>
-        <w:rPr>
-          <w:rFonts w:eastAsia="Arial Unicode MS"/>
-          <w:b/>
-          <w:bCs/>
-          <w:sz w:val="40"/>
-          <w:szCs w:val="40"/>
-        </w:rPr>
-      </w:pPr>
-    </w:p>
-    <w:p>
-      <w:pPr>
-        <w:pStyle w:val="PargrafodaLista"/>
+        <w:numPr>
+          <w:ilvl w:val="1"/>
+          <w:numId w:val="8"/>
+        </w:numPr>
         <w:rPr>
           <w:rFonts w:eastAsia="Arial Unicode MS"/>
           <w:b/>
@@ -4974,16 +4695,16 @@
           <w:szCs w:val="40"/>
         </w:rPr>
         <w:drawing>
-          <wp:anchor distT="0" distB="0" distL="114300" distR="114300" simplePos="0" relativeHeight="251660288" behindDoc="0" locked="0" layoutInCell="1" allowOverlap="1" wp14:anchorId="7468E484" wp14:editId="3B2BAD55">
+          <wp:anchor distT="0" distB="0" distL="114300" distR="114300" simplePos="0" relativeHeight="251663360" behindDoc="0" locked="0" layoutInCell="1" allowOverlap="1" wp14:anchorId="33C98533" wp14:editId="11609F37">
             <wp:simplePos x="0" y="0"/>
-            <wp:positionH relativeFrom="column">
-              <wp:posOffset>167143</wp:posOffset>
+            <wp:positionH relativeFrom="margin">
+              <wp:posOffset>-421005</wp:posOffset>
             </wp:positionH>
             <wp:positionV relativeFrom="paragraph">
-              <wp:posOffset>0</wp:posOffset>
+              <wp:posOffset>540385</wp:posOffset>
             </wp:positionV>
-            <wp:extent cx="6480175" cy="3448050"/>
-            <wp:effectExtent l="0" t="0" r="0" b="0"/>
+            <wp:extent cx="7336790" cy="3903980"/>
+            <wp:effectExtent l="0" t="0" r="0" b="1270"/>
             <wp:wrapTopAndBottom/>
             <wp:docPr id="4" name="Imagem 4" descr="Interface gráfica do usuário, Aplicativo&#10;&#10;Descrição gerada automaticamente"/>
             <wp:cNvGraphicFramePr>
@@ -5011,7 +4732,129 @@
                   <pic:spPr>
                     <a:xfrm>
                       <a:off x="0" y="0"/>
-                      <a:ext cx="6480175" cy="3448050"/>
+                      <a:ext cx="7336790" cy="3903980"/>
+                    </a:xfrm>
+                    <a:prstGeom prst="rect">
+                      <a:avLst/>
+                    </a:prstGeom>
+                  </pic:spPr>
+                </pic:pic>
+              </a:graphicData>
+            </a:graphic>
+            <wp14:sizeRelH relativeFrom="margin">
+              <wp14:pctWidth>0</wp14:pctWidth>
+            </wp14:sizeRelH>
+            <wp14:sizeRelV relativeFrom="margin">
+              <wp14:pctHeight>0</wp14:pctHeight>
+            </wp14:sizeRelV>
+          </wp:anchor>
+        </w:drawing>
+      </w:r>
+      <w:r>
+        <w:rPr>
+          <w:rFonts w:eastAsia="Arial Unicode MS"/>
+          <w:b/>
+          <w:sz w:val="40"/>
+        </w:rPr>
+        <w:t xml:space="preserve">Modelagem do BD – MSQL Workbench </w:t>
+      </w:r>
+    </w:p>
+    <w:p>
+      <w:pPr>
+        <w:pStyle w:val="PargrafodaLista"/>
+        <w:rPr>
+          <w:rFonts w:eastAsia="Arial Unicode MS"/>
+          <w:b/>
+          <w:bCs/>
+          <w:sz w:val="40"/>
+          <w:szCs w:val="40"/>
+        </w:rPr>
+      </w:pPr>
+    </w:p>
+    <w:p>
+      <w:pPr>
+        <w:pStyle w:val="PargrafodaLista"/>
+        <w:numPr>
+          <w:ilvl w:val="1"/>
+          <w:numId w:val="8"/>
+        </w:numPr>
+        <w:rPr>
+          <w:rFonts w:eastAsia="Arial Unicode MS"/>
+          <w:b/>
+          <w:bCs/>
+          <w:sz w:val="40"/>
+          <w:szCs w:val="40"/>
+        </w:rPr>
+      </w:pPr>
+      <w:r>
+        <w:rPr>
+          <w:rFonts w:eastAsia="Arial Unicode MS"/>
+          <w:b/>
+          <w:bCs/>
+          <w:sz w:val="40"/>
+          <w:szCs w:val="40"/>
+        </w:rPr>
+        <w:t>Tabelas – Access</w:t>
+      </w:r>
+    </w:p>
+    <w:p>
+      <w:pPr>
+        <w:pStyle w:val="PargrafodaLista"/>
+        <w:rPr>
+          <w:rFonts w:eastAsia="Arial Unicode MS"/>
+          <w:b/>
+          <w:bCs/>
+          <w:sz w:val="40"/>
+          <w:szCs w:val="40"/>
+        </w:rPr>
+      </w:pPr>
+      <w:r>
+        <w:rPr>
+          <w:rFonts w:eastAsia="Arial Unicode MS"/>
+          <w:b/>
+          <w:bCs/>
+          <w:sz w:val="40"/>
+          <w:szCs w:val="40"/>
+        </w:rPr>
+        <w:drawing>
+          <wp:anchor distT="0" distB="0" distL="114300" distR="114300" simplePos="0" relativeHeight="251664384" behindDoc="0" locked="0" layoutInCell="1" allowOverlap="1" wp14:anchorId="5D640536" wp14:editId="52C06745">
+            <wp:simplePos x="0" y="0"/>
+            <wp:positionH relativeFrom="column">
+              <wp:posOffset>1956187</wp:posOffset>
+            </wp:positionH>
+            <wp:positionV relativeFrom="paragraph">
+              <wp:posOffset>312779</wp:posOffset>
+            </wp:positionV>
+            <wp:extent cx="2003729" cy="2309059"/>
+            <wp:effectExtent l="0" t="0" r="0" b="0"/>
+            <wp:wrapTopAndBottom/>
+            <wp:docPr id="5" name="Imagem 5" descr="Interface gráfica do usuário, Aplicativo, Word&#10;&#10;Descrição gerada automaticamente"/>
+            <wp:cNvGraphicFramePr>
+              <a:graphicFrameLocks xmlns:a="http://schemas.openxmlformats.org/drawingml/2006/main" noChangeAspect="1"/>
+            </wp:cNvGraphicFramePr>
+            <a:graphic xmlns:a="http://schemas.openxmlformats.org/drawingml/2006/main">
+              <a:graphicData uri="http://schemas.openxmlformats.org/drawingml/2006/picture">
+                <pic:pic xmlns:pic="http://schemas.openxmlformats.org/drawingml/2006/picture">
+                  <pic:nvPicPr>
+                    <pic:cNvPr id="5" name="Imagem 5" descr="Interface gráfica do usuário, Aplicativo, Word&#10;&#10;Descrição gerada automaticamente"/>
+                    <pic:cNvPicPr/>
+                  </pic:nvPicPr>
+                  <pic:blipFill>
+                    <a:blip r:embed="rId24">
+                      <a:extLst>
+                        <a:ext uri="{28A0092B-C50C-407E-A947-70E740481C1C}">
+                          <a14:useLocalDpi xmlns:a14="http://schemas.microsoft.com/office/drawing/2010/main" val="0"/>
+                        </a:ext>
+                      </a:extLst>
+                    </a:blip>
+                    <a:stretch>
+                      <a:fillRect/>
+                    </a:stretch>
+                  </pic:blipFill>
+                  <pic:spPr>
+                    <a:xfrm>
+                      <a:off x="0" y="0"/>
+                      <a:ext cx="2003729" cy="2309059"/>
                     </a:xfrm>
                     <a:prstGeom prst="rect">
                       <a:avLst/>
@@ -5026,6 +4869,204 @@
     </w:p>
     <w:p>
       <w:pPr>
+        <w:pStyle w:val="PargrafodaLista"/>
+        <w:rPr>
+          <w:rFonts w:eastAsia="Arial Unicode MS"/>
+          <w:b/>
+          <w:bCs/>
+          <w:sz w:val="40"/>
+          <w:szCs w:val="40"/>
+        </w:rPr>
+      </w:pPr>
+    </w:p>
+    <w:p>
+      <w:pPr>
+        <w:spacing w:after="160" w:line="259" w:lineRule="auto"/>
+        <w:jc w:val="left"/>
+        <w:rPr>
+          <w:rFonts w:eastAsia="Arial Unicode MS"/>
+          <w:b/>
+          <w:bCs/>
+          <w:sz w:val="40"/>
+          <w:szCs w:val="40"/>
+        </w:rPr>
+      </w:pPr>
+      <w:r>
+        <w:rPr>
+          <w:rFonts w:eastAsia="Arial Unicode MS"/>
+          <w:b/>
+          <w:bCs/>
+          <w:sz w:val="40"/>
+          <w:szCs w:val="40"/>
+        </w:rPr>
+        <w:br w:type="page"/>
+      </w:r>
+    </w:p>
+    <w:p>
+      <w:pPr>
+        <w:pStyle w:val="PargrafodaLista"/>
+        <w:numPr>
+          <w:ilvl w:val="1"/>
+          <w:numId w:val="8"/>
+        </w:numPr>
+        <w:rPr>
+          <w:rFonts w:eastAsia="Arial Unicode MS"/>
+          <w:b/>
+          <w:bCs/>
+          <w:sz w:val="40"/>
+          <w:szCs w:val="40"/>
+        </w:rPr>
+      </w:pPr>
+      <w:r>
+        <w:rPr>
+          <w:rFonts w:eastAsia="Arial Unicode MS"/>
+          <w:b/>
+          <w:bCs/>
+          <w:sz w:val="40"/>
+          <w:szCs w:val="40"/>
+        </w:rPr>
+        <w:lastRenderedPageBreak/>
+        <w:t>Relações das Tabelas – Access</w:t>
+      </w:r>
+    </w:p>
+    <w:p>
+      <w:pPr>
+        <w:pStyle w:val="PargrafodaLista"/>
+        <w:rPr>
+          <w:rFonts w:eastAsia="Arial Unicode MS"/>
+          <w:b/>
+          <w:bCs/>
+          <w:sz w:val="40"/>
+          <w:szCs w:val="40"/>
+        </w:rPr>
+      </w:pPr>
+      <w:r>
+        <w:rPr>
+          <w:rFonts w:eastAsia="Arial Unicode MS"/>
+          <w:b/>
+          <w:bCs/>
+          <w:sz w:val="40"/>
+          <w:szCs w:val="40"/>
+        </w:rPr>
+        <w:drawing>
+          <wp:anchor distT="0" distB="0" distL="114300" distR="114300" simplePos="0" relativeHeight="251665408" behindDoc="0" locked="0" layoutInCell="1" allowOverlap="1" wp14:anchorId="06BAEDB6" wp14:editId="7E49ED4E">
+            <wp:simplePos x="0" y="0"/>
+            <wp:positionH relativeFrom="margin">
+              <wp:align>right</wp:align>
+            </wp:positionH>
+            <wp:positionV relativeFrom="paragraph">
+              <wp:posOffset>294308</wp:posOffset>
+            </wp:positionV>
+            <wp:extent cx="6503035" cy="4782185"/>
+            <wp:effectExtent l="0" t="0" r="0" b="0"/>
+            <wp:wrapTopAndBottom/>
+            <wp:docPr id="14" name="Imagem 14" descr="Diagrama&#10;&#10;Descrição gerada automaticamente"/>
+            <wp:cNvGraphicFramePr>
+              <a:graphicFrameLocks xmlns:a="http://schemas.openxmlformats.org/drawingml/2006/main" noChangeAspect="1"/>
+            </wp:cNvGraphicFramePr>
+            <a:graphic xmlns:a="http://schemas.openxmlformats.org/drawingml/2006/main">
+              <a:graphicData uri="http://schemas.openxmlformats.org/drawingml/2006/picture">
+                <pic:pic xmlns:pic="http://schemas.openxmlformats.org/drawingml/2006/picture">
+                  <pic:nvPicPr>
+                    <pic:cNvPr id="14" name="Imagem 14" descr="Diagrama&#10;&#10;Descrição gerada automaticamente"/>
+                    <pic:cNvPicPr/>
+                  </pic:nvPicPr>
+                  <pic:blipFill>
+                    <a:blip r:embed="rId25">
+                      <a:extLst>
+                        <a:ext uri="{28A0092B-C50C-407E-A947-70E740481C1C}">
+                          <a14:useLocalDpi xmlns:a14="http://schemas.microsoft.com/office/drawing/2010/main" val="0"/>
+                        </a:ext>
+                      </a:extLst>
+                    </a:blip>
+                    <a:stretch>
+                      <a:fillRect/>
+                    </a:stretch>
+                  </pic:blipFill>
+                  <pic:spPr>
+                    <a:xfrm>
+                      <a:off x="0" y="0"/>
+                      <a:ext cx="6503035" cy="4782185"/>
+                    </a:xfrm>
+                    <a:prstGeom prst="rect">
+                      <a:avLst/>
+                    </a:prstGeom>
+                  </pic:spPr>
+                </pic:pic>
+              </a:graphicData>
+            </a:graphic>
+            <wp14:sizeRelH relativeFrom="margin">
+              <wp14:pctWidth>0</wp14:pctWidth>
+            </wp14:sizeRelH>
+            <wp14:sizeRelV relativeFrom="margin">
+              <wp14:pctHeight>0</wp14:pctHeight>
+            </wp14:sizeRelV>
+          </wp:anchor>
+        </w:drawing>
+      </w:r>
+    </w:p>
+    <w:p>
+      <w:pPr>
+        <w:pStyle w:val="PargrafodaLista"/>
+        <w:rPr>
+          <w:rFonts w:eastAsia="Arial Unicode MS"/>
+          <w:b/>
+          <w:bCs/>
+          <w:sz w:val="40"/>
+          <w:szCs w:val="40"/>
+        </w:rPr>
+      </w:pPr>
+    </w:p>
+    <w:p>
+      <w:pPr>
+        <w:pStyle w:val="PargrafodaLista"/>
+        <w:rPr>
+          <w:rFonts w:eastAsia="Arial Unicode MS"/>
+          <w:b/>
+          <w:bCs/>
+          <w:sz w:val="40"/>
+          <w:szCs w:val="40"/>
+        </w:rPr>
+      </w:pPr>
+    </w:p>
+    <w:p>
+      <w:pPr>
+        <w:pStyle w:val="PargrafodaLista"/>
+        <w:rPr>
+          <w:rFonts w:eastAsia="Arial Unicode MS"/>
+          <w:b/>
+          <w:bCs/>
+          <w:sz w:val="40"/>
+          <w:szCs w:val="40"/>
+        </w:rPr>
+      </w:pPr>
+    </w:p>
+    <w:p>
+      <w:pPr>
+        <w:pStyle w:val="PargrafodaLista"/>
+        <w:rPr>
+          <w:rFonts w:eastAsia="Arial Unicode MS"/>
+          <w:b/>
+          <w:bCs/>
+          <w:sz w:val="40"/>
+          <w:szCs w:val="40"/>
+        </w:rPr>
+      </w:pPr>
+    </w:p>
+    <w:p>
+      <w:pPr>
+        <w:pStyle w:val="PargrafodaLista"/>
+        <w:rPr>
+          <w:rFonts w:eastAsia="Arial Unicode MS"/>
+          <w:b/>
+          <w:bCs/>
+          <w:sz w:val="40"/>
+          <w:szCs w:val="40"/>
+        </w:rPr>
+      </w:pPr>
+    </w:p>
+    <w:p>
+      <w:pPr>
         <w:rPr>
           <w:rFonts w:eastAsia="Arial Unicode MS"/>
         </w:rPr>
@@ -5058,8 +5099,8 @@
     </w:p>
     <w:p/>
     <w:sectPr>
-      <w:headerReference w:type="default" r:id="rId24"/>
-      <w:footerReference w:type="default" r:id="rId25"/>
+      <w:headerReference w:type="default" r:id="rId26"/>
+      <w:footerReference w:type="default" r:id="rId27"/>
       <w:pgSz w:w="11907" w:h="16840" w:code="9"/>
       <w:pgMar w:top="851" w:right="851" w:bottom="851" w:left="851" w:header="720" w:footer="907" w:gutter="0"/>
       <w:cols w:space="720"/>
@@ -5273,17 +5314,15 @@
               <w:sz w:val="36"/>
               <w:szCs w:val="36"/>
             </w:rPr>
-            <w:t xml:space="preserve">SGP </w:t>
+            <w:t>Five-star Hotel Manager</w:t>
           </w:r>
-          <w:bookmarkStart w:id="1" w:name="_Hlk98756676"/>
           <w:r>
             <w:rPr>
               <w:sz w:val="36"/>
               <w:szCs w:val="36"/>
             </w:rPr>
-            <w:t>(Alterável)</w:t>
+            <w:t xml:space="preserve"> - FSHM</w:t>
           </w:r>
-          <w:bookmarkEnd w:id="1"/>
         </w:p>
       </w:tc>
       <w:tc>
@@ -7429,6 +7468,12 @@
 </file>
 
 <file path=customXml/item2.xml><?xml version="1.0" encoding="utf-8"?>
+<p:properties xmlns:p="http://schemas.microsoft.com/office/2006/metadata/properties" xmlns:xsi="http://www.w3.org/2001/XMLSchema-instance" xmlns:pc="http://schemas.microsoft.com/office/infopath/2007/PartnerControls">
+  <documentManagement/>
+</p:properties>
+</file>
+
+<file path=customXml/item3.xml><?xml version="1.0" encoding="utf-8"?>
 <ct:contentTypeSchema xmlns:ct="http://schemas.microsoft.com/office/2006/metadata/contentType" xmlns:ma="http://schemas.microsoft.com/office/2006/metadata/properties/metaAttributes" ct:_="" ma:_="" ma:contentTypeName="Documento" ma:contentTypeID="0x0101001891B32464547B44907EF2D17A33328D" ma:contentTypeVersion="0" ma:contentTypeDescription="Crie um novo documento." ma:contentTypeScope="" ma:versionID="cd967ea1996d8eb193939f57a12e4a0b">
   <xsd:schema xmlns:xsd="http://www.w3.org/2001/XMLSchema" xmlns:xs="http://www.w3.org/2001/XMLSchema" xmlns:p="http://schemas.microsoft.com/office/2006/metadata/properties" targetNamespace="http://schemas.microsoft.com/office/2006/metadata/properties" ma:root="true" ma:fieldsID="8d2d35cd79d80d3b38601b74d693a05d">
     <xsd:element name="properties">
@@ -7542,12 +7587,6 @@
 </ct:contentTypeSchema>
 </file>
 
-<file path=customXml/item3.xml><?xml version="1.0" encoding="utf-8"?>
-<p:properties xmlns:p="http://schemas.microsoft.com/office/2006/metadata/properties" xmlns:xsi="http://www.w3.org/2001/XMLSchema-instance" xmlns:pc="http://schemas.microsoft.com/office/infopath/2007/PartnerControls">
-  <documentManagement/>
-</p:properties>
-</file>
-
 <file path=customXml/itemProps1.xml><?xml version="1.0" encoding="utf-8"?>
 <ds:datastoreItem xmlns:ds="http://schemas.openxmlformats.org/officeDocument/2006/customXml" ds:itemID="{2F0CBB5E-A466-4B5C-93FA-3D1D96F64231}">
   <ds:schemaRefs>
@@ -7557,6 +7596,15 @@
 </file>
 
 <file path=customXml/itemProps2.xml><?xml version="1.0" encoding="utf-8"?>
+<ds:datastoreItem xmlns:ds="http://schemas.openxmlformats.org/officeDocument/2006/customXml" ds:itemID="{74C41F99-28A6-40BA-A878-74152467FEE0}">
+  <ds:schemaRefs>
+    <ds:schemaRef ds:uri="http://schemas.microsoft.com/office/2006/metadata/properties"/>
+    <ds:schemaRef ds:uri="http://schemas.microsoft.com/office/infopath/2007/PartnerControls"/>
+  </ds:schemaRefs>
+</ds:datastoreItem>
+</file>
+
+<file path=customXml/itemProps3.xml><?xml version="1.0" encoding="utf-8"?>
 <ds:datastoreItem xmlns:ds="http://schemas.openxmlformats.org/officeDocument/2006/customXml" ds:itemID="{A9F30629-964E-4007-A379-0405D4B19832}">
   <ds:schemaRefs>
     <ds:schemaRef ds:uri="http://schemas.microsoft.com/office/2006/metadata/contentType"/>
@@ -7570,13 +7618,4 @@
     <ds:schemaRef ds:uri="http://schemas.microsoft.com/office/infopath/2007/PartnerControls"/>
   </ds:schemaRefs>
 </ds:datastoreItem>
-</file>
-
-<file path=customXml/itemProps3.xml><?xml version="1.0" encoding="utf-8"?>
-<ds:datastoreItem xmlns:ds="http://schemas.openxmlformats.org/officeDocument/2006/customXml" ds:itemID="{74C41F99-28A6-40BA-A878-74152467FEE0}">
-  <ds:schemaRefs>
-    <ds:schemaRef ds:uri="http://schemas.microsoft.com/office/2006/metadata/properties"/>
-    <ds:schemaRef ds:uri="http://schemas.microsoft.com/office/infopath/2007/PartnerControls"/>
-  </ds:schemaRefs>
-</ds:datastoreItem>
 </file>
</xml_diff>

<commit_message>
Projeto Final V 1.0.0
</commit_message>
<xml_diff>
--- a/ADSMA2-20221S-Pousada 2.1.0.docx
+++ b/ADSMA2-20221S-Pousada 2.1.0.docx
@@ -351,6 +351,12 @@
                 <w:color w:val="0000FF"/>
               </w:rPr>
             </w:pPr>
+            <w:r>
+              <w:rPr>
+                <w:color w:val="0000FF"/>
+              </w:rPr>
+              <w:t>16/06/2022</w:t>
+            </w:r>
           </w:p>
         </w:tc>
         <w:tc>
@@ -367,6 +373,12 @@
                 <w:color w:val="0000FF"/>
               </w:rPr>
             </w:pPr>
+            <w:r>
+              <w:rPr>
+                <w:color w:val="0000FF"/>
+              </w:rPr>
+              <w:t>3.0.0</w:t>
+            </w:r>
           </w:p>
         </w:tc>
         <w:tc>
@@ -383,6 +395,12 @@
                 <w:color w:val="0000FF"/>
               </w:rPr>
             </w:pPr>
+            <w:r>
+              <w:rPr>
+                <w:color w:val="0000FF"/>
+              </w:rPr>
+              <w:t>Mateus M. / Thiago M. / Éverton V.</w:t>
+            </w:r>
           </w:p>
         </w:tc>
       </w:tr>
@@ -1114,7 +1132,7 @@
                 <w:rFonts w:eastAsia="Arial Unicode MS"/>
                 <w:color w:val="0000FF"/>
               </w:rPr>
-              <w:t>Gerente</w:t>
+              <w:t>Admin</w:t>
             </w:r>
           </w:p>
         </w:tc>
@@ -1146,7 +1164,28 @@
                 <w:rFonts w:eastAsia="Arial Unicode MS"/>
                 <w:color w:val="0000FF"/>
               </w:rPr>
-              <w:t>anter informações dos quartos e pacotes de serviços</w:t>
+              <w:t>anter informações dos quartos</w:t>
+            </w:r>
+            <w:r>
+              <w:rPr>
+                <w:rFonts w:eastAsia="Arial Unicode MS"/>
+                <w:color w:val="0000FF"/>
+              </w:rPr>
+              <w:t>,</w:t>
+            </w:r>
+            <w:r>
+              <w:rPr>
+                <w:rFonts w:eastAsia="Arial Unicode MS"/>
+                <w:color w:val="0000FF"/>
+              </w:rPr>
+              <w:t xml:space="preserve"> pacotes de serviços</w:t>
+            </w:r>
+            <w:r>
+              <w:rPr>
+                <w:rFonts w:eastAsia="Arial Unicode MS"/>
+                <w:color w:val="0000FF"/>
+              </w:rPr>
+              <w:t xml:space="preserve"> e funcionários</w:t>
             </w:r>
             <w:r>
               <w:rPr>
@@ -1176,7 +1215,7 @@
                 <w:rFonts w:eastAsia="Arial Unicode MS"/>
                 <w:color w:val="0000FF"/>
               </w:rPr>
-              <w:t>Funcionário</w:t>
+              <w:t>User</w:t>
             </w:r>
           </w:p>
         </w:tc>
@@ -1254,64 +1293,6 @@
               </w:rPr>
               <w:t xml:space="preserve"> instruir os hospedes com ajuda do sistema.</w:t>
             </w:r>
-          </w:p>
-        </w:tc>
-      </w:tr>
-      <w:tr>
-        <w:tc>
-          <w:tcPr>
-            <w:tcW w:w="2126" w:type="dxa"/>
-          </w:tcPr>
-          <w:p>
-            <w:pPr>
-              <w:jc w:val="left"/>
-              <w:rPr>
-                <w:rFonts w:eastAsia="Arial Unicode MS"/>
-                <w:color w:val="0000FF"/>
-              </w:rPr>
-            </w:pPr>
-          </w:p>
-        </w:tc>
-        <w:tc>
-          <w:tcPr>
-            <w:tcW w:w="8013" w:type="dxa"/>
-          </w:tcPr>
-          <w:p>
-            <w:pPr>
-              <w:rPr>
-                <w:rFonts w:eastAsia="Arial Unicode MS"/>
-                <w:color w:val="0000FF"/>
-              </w:rPr>
-            </w:pPr>
-          </w:p>
-        </w:tc>
-      </w:tr>
-      <w:tr>
-        <w:tc>
-          <w:tcPr>
-            <w:tcW w:w="2126" w:type="dxa"/>
-          </w:tcPr>
-          <w:p>
-            <w:pPr>
-              <w:jc w:val="left"/>
-              <w:rPr>
-                <w:rFonts w:eastAsia="Arial Unicode MS"/>
-                <w:color w:val="0000FF"/>
-              </w:rPr>
-            </w:pPr>
-          </w:p>
-        </w:tc>
-        <w:tc>
-          <w:tcPr>
-            <w:tcW w:w="8013" w:type="dxa"/>
-          </w:tcPr>
-          <w:p>
-            <w:pPr>
-              <w:rPr>
-                <w:rFonts w:eastAsia="Arial Unicode MS"/>
-                <w:color w:val="0000FF"/>
-              </w:rPr>
-            </w:pPr>
           </w:p>
         </w:tc>
       </w:tr>
@@ -1698,53 +1679,6 @@
           </w:p>
         </w:tc>
       </w:tr>
-      <w:tr>
-        <w:trPr>
-          <w:cantSplit/>
-          <w:trHeight w:val="323"/>
-        </w:trPr>
-        <w:tc>
-          <w:tcPr>
-            <w:tcW w:w="567" w:type="dxa"/>
-          </w:tcPr>
-          <w:p>
-            <w:pPr>
-              <w:jc w:val="center"/>
-              <w:rPr>
-                <w:rFonts w:eastAsia="Arial Unicode MS"/>
-                <w:color w:val="0000FF"/>
-              </w:rPr>
-            </w:pPr>
-          </w:p>
-        </w:tc>
-        <w:tc>
-          <w:tcPr>
-            <w:tcW w:w="6879" w:type="dxa"/>
-          </w:tcPr>
-          <w:p>
-            <w:pPr>
-              <w:jc w:val="left"/>
-              <w:rPr>
-                <w:rFonts w:eastAsia="Arial Unicode MS"/>
-                <w:color w:val="0000FF"/>
-              </w:rPr>
-            </w:pPr>
-          </w:p>
-        </w:tc>
-        <w:tc>
-          <w:tcPr>
-            <w:tcW w:w="2693" w:type="dxa"/>
-          </w:tcPr>
-          <w:p>
-            <w:pPr>
-              <w:rPr>
-                <w:rFonts w:eastAsia="Arial Unicode MS"/>
-                <w:color w:val="0000FF"/>
-              </w:rPr>
-            </w:pPr>
-          </w:p>
-        </w:tc>
-      </w:tr>
     </w:tbl>
     <w:p>
       <w:pPr>
@@ -1924,7 +1858,21 @@
                 <w:rFonts w:eastAsia="Arial Unicode MS"/>
                 <w:color w:val="0000FF"/>
               </w:rPr>
-              <w:t>O funcionário poderá efetuar check</w:t>
+              <w:t xml:space="preserve">O </w:t>
+            </w:r>
+            <w:r>
+              <w:rPr>
+                <w:rFonts w:eastAsia="Arial Unicode MS"/>
+                <w:color w:val="0000FF"/>
+              </w:rPr>
+              <w:t>User</w:t>
+            </w:r>
+            <w:r>
+              <w:rPr>
+                <w:rFonts w:eastAsia="Arial Unicode MS"/>
+                <w:color w:val="0000FF"/>
+              </w:rPr>
+              <w:t xml:space="preserve"> poderá efetuar check</w:t>
             </w:r>
             <w:r>
               <w:rPr>
@@ -1962,7 +1910,7 @@
                 <w:rFonts w:eastAsia="Arial Unicode MS"/>
                 <w:color w:val="0000FF"/>
               </w:rPr>
-              <w:t>Funcionário</w:t>
+              <w:t>User</w:t>
             </w:r>
           </w:p>
         </w:tc>
@@ -2015,7 +1963,21 @@
                 <w:rFonts w:eastAsia="Arial Unicode MS"/>
                 <w:color w:val="0000FF"/>
               </w:rPr>
-              <w:t>O funcionário poderá efetuar checkout de hospedes, com intuito de rescindir o hospede, quarto e pacote de serviço.</w:t>
+              <w:t xml:space="preserve">O </w:t>
+            </w:r>
+            <w:r>
+              <w:rPr>
+                <w:rFonts w:eastAsia="Arial Unicode MS"/>
+                <w:color w:val="0000FF"/>
+              </w:rPr>
+              <w:t>User</w:t>
+            </w:r>
+            <w:r>
+              <w:rPr>
+                <w:rFonts w:eastAsia="Arial Unicode MS"/>
+                <w:color w:val="0000FF"/>
+              </w:rPr>
+              <w:t xml:space="preserve"> poderá efetuar checkout de hospedes, com intuito de rescindir o hospede, quarto e pacote de serviço.</w:t>
             </w:r>
           </w:p>
         </w:tc>
@@ -2039,7 +2001,7 @@
                 <w:rFonts w:eastAsia="Arial Unicode MS"/>
                 <w:color w:val="0000FF"/>
               </w:rPr>
-              <w:t>Funcionário</w:t>
+              <w:t>User</w:t>
             </w:r>
           </w:p>
         </w:tc>
@@ -2086,7 +2048,21 @@
                 <w:rFonts w:eastAsia="Arial Unicode MS"/>
                 <w:color w:val="0000FF"/>
               </w:rPr>
-              <w:t>O funcionário poderá efetuar alterações na</w:t>
+              <w:t xml:space="preserve">O </w:t>
+            </w:r>
+            <w:r>
+              <w:rPr>
+                <w:rFonts w:eastAsia="Arial Unicode MS"/>
+                <w:color w:val="0000FF"/>
+              </w:rPr>
+              <w:t>User</w:t>
+            </w:r>
+            <w:r>
+              <w:rPr>
+                <w:rFonts w:eastAsia="Arial Unicode MS"/>
+                <w:color w:val="0000FF"/>
+              </w:rPr>
+              <w:t xml:space="preserve"> poderá efetuar alterações na</w:t>
             </w:r>
             <w:r>
               <w:rPr>
@@ -2184,7 +2160,7 @@
                 <w:rFonts w:eastAsia="Arial Unicode MS"/>
                 <w:color w:val="0000FF"/>
               </w:rPr>
-              <w:t>Funcionário</w:t>
+              <w:t>User</w:t>
             </w:r>
           </w:p>
         </w:tc>
@@ -2231,7 +2207,21 @@
                 <w:rFonts w:eastAsia="Arial Unicode MS"/>
                 <w:color w:val="0000FF"/>
               </w:rPr>
-              <w:t>O funcionário poderá obter disponibilidade dos quartos</w:t>
+              <w:t xml:space="preserve">O </w:t>
+            </w:r>
+            <w:r>
+              <w:rPr>
+                <w:rFonts w:eastAsia="Arial Unicode MS"/>
+                <w:color w:val="0000FF"/>
+              </w:rPr>
+              <w:t>User</w:t>
+            </w:r>
+            <w:r>
+              <w:rPr>
+                <w:rFonts w:eastAsia="Arial Unicode MS"/>
+                <w:color w:val="0000FF"/>
+              </w:rPr>
+              <w:t xml:space="preserve"> poderá obter disponibilidade dos quartos</w:t>
             </w:r>
             <w:r>
               <w:rPr>
@@ -2273,7 +2263,7 @@
                 <w:rFonts w:eastAsia="Arial Unicode MS"/>
                 <w:color w:val="0000FF"/>
               </w:rPr>
-              <w:t>Funcionário</w:t>
+              <w:t>User</w:t>
             </w:r>
           </w:p>
         </w:tc>
@@ -2320,7 +2310,21 @@
                 <w:rFonts w:eastAsia="Arial Unicode MS"/>
                 <w:color w:val="0000FF"/>
               </w:rPr>
-              <w:t>O funcionário poderá obter informações dos quartos e pacotes de serviços</w:t>
+              <w:t xml:space="preserve">O </w:t>
+            </w:r>
+            <w:r>
+              <w:rPr>
+                <w:rFonts w:eastAsia="Arial Unicode MS"/>
+                <w:color w:val="0000FF"/>
+              </w:rPr>
+              <w:t>User</w:t>
+            </w:r>
+            <w:r>
+              <w:rPr>
+                <w:rFonts w:eastAsia="Arial Unicode MS"/>
+                <w:color w:val="0000FF"/>
+              </w:rPr>
+              <w:t xml:space="preserve"> poderá obter informações dos quartos e pacotes de serviços</w:t>
             </w:r>
             <w:r>
               <w:rPr>
@@ -2362,7 +2366,7 @@
                 <w:rFonts w:eastAsia="Arial Unicode MS"/>
                 <w:color w:val="0000FF"/>
               </w:rPr>
-              <w:t>Funcionário</w:t>
+              <w:t>User</w:t>
             </w:r>
           </w:p>
         </w:tc>
@@ -2409,7 +2413,21 @@
                 <w:rFonts w:eastAsia="Arial Unicode MS"/>
                 <w:color w:val="0000FF"/>
               </w:rPr>
-              <w:t>O Gerente poderá manter informações dos quartos e pacotes de serviços, com objetivo de obter, criar, editar e deletar informações dos quartos e pacotes de serviços.</w:t>
+              <w:t xml:space="preserve">O </w:t>
+            </w:r>
+            <w:r>
+              <w:rPr>
+                <w:rFonts w:eastAsia="Arial Unicode MS"/>
+                <w:color w:val="0000FF"/>
+              </w:rPr>
+              <w:t>Admin</w:t>
+            </w:r>
+            <w:r>
+              <w:rPr>
+                <w:rFonts w:eastAsia="Arial Unicode MS"/>
+                <w:color w:val="0000FF"/>
+              </w:rPr>
+              <w:t xml:space="preserve"> poderá manter informações dos quartos e pacotes de serviços, com objetivo de obter, criar, editar e deletar informações dos quartos e pacotes de serviços.</w:t>
             </w:r>
           </w:p>
         </w:tc>
@@ -2430,7 +2448,7 @@
                 <w:rFonts w:eastAsia="Arial Unicode MS"/>
                 <w:color w:val="0000FF"/>
               </w:rPr>
-              <w:t xml:space="preserve">Gerente </w:t>
+              <w:t>Admin</w:t>
             </w:r>
           </w:p>
         </w:tc>
@@ -2519,64 +2537,8 @@
                 <w:rFonts w:eastAsia="Arial Unicode MS"/>
                 <w:color w:val="0000FF"/>
               </w:rPr>
-              <w:t>Gerente</w:t>
-            </w:r>
-          </w:p>
-        </w:tc>
-      </w:tr>
-      <w:tr>
-        <w:trPr>
-          <w:trHeight w:val="322"/>
-        </w:trPr>
-        <w:tc>
-          <w:tcPr>
-            <w:tcW w:w="503" w:type="dxa"/>
-            <w:tcBorders>
-              <w:bottom w:val="single" w:sz="4" w:space="0" w:color="auto"/>
-            </w:tcBorders>
-          </w:tcPr>
-          <w:p>
-            <w:pPr>
-              <w:jc w:val="center"/>
-              <w:rPr>
-                <w:rFonts w:eastAsia="Arial Unicode MS"/>
-                <w:color w:val="0000FF"/>
-              </w:rPr>
-            </w:pPr>
-          </w:p>
-        </w:tc>
-        <w:tc>
-          <w:tcPr>
-            <w:tcW w:w="6943" w:type="dxa"/>
-            <w:tcBorders>
-              <w:bottom w:val="single" w:sz="4" w:space="0" w:color="auto"/>
-            </w:tcBorders>
-          </w:tcPr>
-          <w:p>
-            <w:pPr>
-              <w:jc w:val="left"/>
-              <w:rPr>
-                <w:rFonts w:eastAsia="Arial Unicode MS"/>
-                <w:color w:val="0000FF"/>
-              </w:rPr>
-            </w:pPr>
-          </w:p>
-        </w:tc>
-        <w:tc>
-          <w:tcPr>
-            <w:tcW w:w="2693" w:type="dxa"/>
-            <w:tcBorders>
-              <w:bottom w:val="single" w:sz="4" w:space="0" w:color="auto"/>
-            </w:tcBorders>
-          </w:tcPr>
-          <w:p>
-            <w:pPr>
-              <w:jc w:val="left"/>
-              <w:rPr>
-                <w:rFonts w:eastAsia="Arial Unicode MS"/>
-                <w:color w:val="0000FF"/>
-              </w:rPr>
-            </w:pPr>
+              <w:t>Admin</w:t>
+            </w:r>
           </w:p>
         </w:tc>
       </w:tr>
@@ -2589,6 +2551,23 @@
           <w:sz w:val="28"/>
         </w:rPr>
       </w:pPr>
+    </w:p>
+    <w:p>
+      <w:pPr>
+        <w:spacing w:after="160" w:line="259" w:lineRule="auto"/>
+        <w:jc w:val="left"/>
+        <w:rPr>
+          <w:rFonts w:eastAsia="Arial Unicode MS"/>
+          <w:sz w:val="28"/>
+        </w:rPr>
+      </w:pPr>
+      <w:r>
+        <w:rPr>
+          <w:rFonts w:eastAsia="Arial Unicode MS"/>
+          <w:sz w:val="28"/>
+        </w:rPr>
+        <w:br w:type="page"/>
+      </w:r>
     </w:p>
     <w:p>
       <w:pPr>
@@ -2805,216 +2784,13 @@
                 <w:color w:val="0000FF"/>
               </w:rPr>
             </w:pPr>
-          </w:p>
-        </w:tc>
-      </w:tr>
-      <w:tr>
-        <w:trPr>
-          <w:cantSplit/>
-          <w:trHeight w:val="322"/>
-        </w:trPr>
-        <w:tc>
-          <w:tcPr>
-            <w:tcW w:w="567" w:type="dxa"/>
-          </w:tcPr>
-          <w:p>
-            <w:pPr>
-              <w:jc w:val="center"/>
-              <w:rPr>
-                <w:rFonts w:eastAsia="Arial Unicode MS"/>
-                <w:color w:val="0000FF"/>
-              </w:rPr>
-            </w:pPr>
-          </w:p>
-        </w:tc>
-        <w:tc>
-          <w:tcPr>
-            <w:tcW w:w="6879" w:type="dxa"/>
-          </w:tcPr>
-          <w:p>
-            <w:pPr>
-              <w:jc w:val="left"/>
-              <w:rPr>
-                <w:rFonts w:eastAsia="Arial Unicode MS"/>
-                <w:color w:val="0000FF"/>
-              </w:rPr>
-            </w:pPr>
-          </w:p>
-        </w:tc>
-        <w:tc>
-          <w:tcPr>
-            <w:tcW w:w="2693" w:type="dxa"/>
-          </w:tcPr>
-          <w:p>
-            <w:pPr>
-              <w:jc w:val="left"/>
-              <w:rPr>
-                <w:rFonts w:eastAsia="Arial Unicode MS"/>
-                <w:color w:val="0000FF"/>
-              </w:rPr>
-            </w:pPr>
-          </w:p>
-        </w:tc>
-      </w:tr>
-      <w:tr>
-        <w:trPr>
-          <w:cantSplit/>
-          <w:trHeight w:val="322"/>
-        </w:trPr>
-        <w:tc>
-          <w:tcPr>
-            <w:tcW w:w="567" w:type="dxa"/>
-            <w:tcBorders>
-              <w:bottom w:val="single" w:sz="4" w:space="0" w:color="auto"/>
-            </w:tcBorders>
-          </w:tcPr>
-          <w:p>
-            <w:pPr>
-              <w:jc w:val="center"/>
-              <w:rPr>
-                <w:rFonts w:eastAsia="Arial Unicode MS"/>
-                <w:color w:val="0000FF"/>
-              </w:rPr>
-            </w:pPr>
-          </w:p>
-        </w:tc>
-        <w:tc>
-          <w:tcPr>
-            <w:tcW w:w="6879" w:type="dxa"/>
-            <w:tcBorders>
-              <w:bottom w:val="single" w:sz="4" w:space="0" w:color="auto"/>
-            </w:tcBorders>
-          </w:tcPr>
-          <w:p>
-            <w:pPr>
-              <w:jc w:val="left"/>
-              <w:rPr>
-                <w:rFonts w:eastAsia="Arial Unicode MS"/>
-                <w:color w:val="0000FF"/>
-              </w:rPr>
-            </w:pPr>
-          </w:p>
-        </w:tc>
-        <w:tc>
-          <w:tcPr>
-            <w:tcW w:w="2693" w:type="dxa"/>
-            <w:tcBorders>
-              <w:bottom w:val="single" w:sz="4" w:space="0" w:color="auto"/>
-            </w:tcBorders>
-          </w:tcPr>
-          <w:p>
-            <w:pPr>
-              <w:jc w:val="left"/>
-              <w:rPr>
-                <w:rFonts w:eastAsia="Arial Unicode MS"/>
-                <w:color w:val="0000FF"/>
-              </w:rPr>
-            </w:pPr>
-          </w:p>
-        </w:tc>
-      </w:tr>
-      <w:tr>
-        <w:trPr>
-          <w:cantSplit/>
-          <w:trHeight w:val="322"/>
-        </w:trPr>
-        <w:tc>
-          <w:tcPr>
-            <w:tcW w:w="567" w:type="dxa"/>
-          </w:tcPr>
-          <w:p>
-            <w:pPr>
-              <w:jc w:val="center"/>
-              <w:rPr>
-                <w:rFonts w:eastAsia="Arial Unicode MS"/>
-                <w:color w:val="0000FF"/>
-              </w:rPr>
-            </w:pPr>
-          </w:p>
-        </w:tc>
-        <w:tc>
-          <w:tcPr>
-            <w:tcW w:w="6879" w:type="dxa"/>
-          </w:tcPr>
-          <w:p>
-            <w:pPr>
-              <w:jc w:val="left"/>
-              <w:rPr>
-                <w:rFonts w:eastAsia="Arial Unicode MS"/>
-                <w:color w:val="0000FF"/>
-              </w:rPr>
-            </w:pPr>
-          </w:p>
-        </w:tc>
-        <w:tc>
-          <w:tcPr>
-            <w:tcW w:w="2693" w:type="dxa"/>
-          </w:tcPr>
-          <w:p>
-            <w:pPr>
-              <w:jc w:val="left"/>
-              <w:rPr>
-                <w:rFonts w:eastAsia="Arial Unicode MS"/>
-                <w:color w:val="0000FF"/>
-              </w:rPr>
-            </w:pPr>
-          </w:p>
-        </w:tc>
-      </w:tr>
-      <w:tr>
-        <w:trPr>
-          <w:cantSplit/>
-          <w:trHeight w:val="322"/>
-        </w:trPr>
-        <w:tc>
-          <w:tcPr>
-            <w:tcW w:w="567" w:type="dxa"/>
-            <w:tcBorders>
-              <w:bottom w:val="single" w:sz="4" w:space="0" w:color="auto"/>
-            </w:tcBorders>
-          </w:tcPr>
-          <w:p>
-            <w:pPr>
-              <w:jc w:val="center"/>
-              <w:rPr>
-                <w:rFonts w:eastAsia="Arial Unicode MS"/>
-                <w:color w:val="0000FF"/>
-              </w:rPr>
-            </w:pPr>
-          </w:p>
-        </w:tc>
-        <w:tc>
-          <w:tcPr>
-            <w:tcW w:w="6879" w:type="dxa"/>
-            <w:tcBorders>
-              <w:bottom w:val="single" w:sz="4" w:space="0" w:color="auto"/>
-            </w:tcBorders>
-          </w:tcPr>
-          <w:p>
-            <w:pPr>
-              <w:jc w:val="left"/>
-              <w:rPr>
-                <w:rFonts w:eastAsia="Arial Unicode MS"/>
-                <w:color w:val="0000FF"/>
-              </w:rPr>
-            </w:pPr>
-          </w:p>
-        </w:tc>
-        <w:tc>
-          <w:tcPr>
-            <w:tcW w:w="2693" w:type="dxa"/>
-            <w:tcBorders>
-              <w:bottom w:val="single" w:sz="4" w:space="0" w:color="auto"/>
-            </w:tcBorders>
-          </w:tcPr>
-          <w:p>
-            <w:pPr>
-              <w:jc w:val="left"/>
-              <w:rPr>
-                <w:rFonts w:eastAsia="Arial Unicode MS"/>
-                <w:color w:val="0000FF"/>
-              </w:rPr>
-            </w:pPr>
+            <w:r>
+              <w:rPr>
+                <w:rFonts w:eastAsia="Arial Unicode MS"/>
+                <w:color w:val="0000FF"/>
+              </w:rPr>
+              <w:t>Segurança</w:t>
+            </w:r>
           </w:p>
         </w:tc>
       </w:tr>
@@ -3388,46 +3164,6 @@
           </w:p>
         </w:tc>
       </w:tr>
-      <w:tr>
-        <w:trPr>
-          <w:cantSplit/>
-          <w:trHeight w:val="322"/>
-        </w:trPr>
-        <w:tc>
-          <w:tcPr>
-            <w:tcW w:w="567" w:type="dxa"/>
-            <w:tcBorders>
-              <w:bottom w:val="single" w:sz="4" w:space="0" w:color="auto"/>
-            </w:tcBorders>
-          </w:tcPr>
-          <w:p>
-            <w:pPr>
-              <w:jc w:val="center"/>
-              <w:rPr>
-                <w:rFonts w:eastAsia="Arial Unicode MS"/>
-                <w:color w:val="0000FF"/>
-              </w:rPr>
-            </w:pPr>
-          </w:p>
-        </w:tc>
-        <w:tc>
-          <w:tcPr>
-            <w:tcW w:w="9572" w:type="dxa"/>
-            <w:tcBorders>
-              <w:bottom w:val="single" w:sz="4" w:space="0" w:color="auto"/>
-            </w:tcBorders>
-          </w:tcPr>
-          <w:p>
-            <w:pPr>
-              <w:jc w:val="left"/>
-              <w:rPr>
-                <w:rFonts w:eastAsia="Arial Unicode MS"/>
-                <w:color w:val="0000FF"/>
-              </w:rPr>
-            </w:pPr>
-          </w:p>
-        </w:tc>
-      </w:tr>
     </w:tbl>
     <w:p>
       <w:pPr>
@@ -3455,13 +3191,6 @@
         </w:rPr>
         <w:br w:type="page"/>
       </w:r>
-    </w:p>
-    <w:p>
-      <w:pPr>
-        <w:rPr>
-          <w:rFonts w:eastAsia="Arial Unicode MS"/>
-        </w:rPr>
-      </w:pPr>
     </w:p>
     <w:p>
       <w:pPr>
@@ -3589,17 +3318,6 @@
     </w:p>
     <w:p>
       <w:pPr>
-        <w:rPr>
-          <w:rFonts w:eastAsia="Arial Unicode MS"/>
-          <w:b/>
-          <w:bCs/>
-          <w:sz w:val="40"/>
-          <w:szCs w:val="40"/>
-        </w:rPr>
-      </w:pPr>
-    </w:p>
-    <w:p>
-      <w:pPr>
         <w:pStyle w:val="PargrafodaLista"/>
         <w:numPr>
           <w:ilvl w:val="0"/>
@@ -3622,6 +3340,7 @@
           <w:sz w:val="40"/>
           <w:szCs w:val="40"/>
         </w:rPr>
+        <w:lastRenderedPageBreak/>
         <w:drawing>
           <wp:anchor distT="0" distB="0" distL="114300" distR="114300" simplePos="0" relativeHeight="251659264" behindDoc="0" locked="0" layoutInCell="1" allowOverlap="1" wp14:anchorId="6D74BAD2" wp14:editId="4C8BA60B">
             <wp:simplePos x="0" y="0"/>
@@ -3692,27 +3411,26 @@
     </w:p>
     <w:p>
       <w:pPr>
-        <w:pStyle w:val="PargrafodaLista"/>
-        <w:rPr>
-          <w:rFonts w:eastAsia="Arial Unicode MS"/>
-          <w:b/>
-          <w:bCs/>
-          <w:sz w:val="40"/>
-          <w:szCs w:val="40"/>
-        </w:rPr>
-      </w:pPr>
-    </w:p>
-    <w:p>
-      <w:pPr>
-        <w:pStyle w:val="PargrafodaLista"/>
-        <w:rPr>
-          <w:rFonts w:eastAsia="Arial Unicode MS"/>
-          <w:b/>
-          <w:bCs/>
-          <w:sz w:val="40"/>
-          <w:szCs w:val="40"/>
-        </w:rPr>
-      </w:pPr>
+        <w:spacing w:after="160" w:line="259" w:lineRule="auto"/>
+        <w:jc w:val="left"/>
+        <w:rPr>
+          <w:rFonts w:eastAsia="Arial Unicode MS"/>
+          <w:b/>
+          <w:bCs/>
+          <w:sz w:val="40"/>
+          <w:szCs w:val="40"/>
+        </w:rPr>
+      </w:pPr>
+      <w:r>
+        <w:rPr>
+          <w:rFonts w:eastAsia="Arial Unicode MS"/>
+          <w:b/>
+          <w:bCs/>
+          <w:sz w:val="40"/>
+          <w:szCs w:val="40"/>
+        </w:rPr>
+        <w:br w:type="page"/>
+      </w:r>
     </w:p>
     <w:p>
       <w:pPr>
@@ -3737,16 +3455,48 @@
           <w:sz w:val="40"/>
           <w:szCs w:val="40"/>
         </w:rPr>
-        <w:t xml:space="preserve">Layout das interfaces  </w:t>
+        <w:lastRenderedPageBreak/>
+        <w:t xml:space="preserve">Layout das </w:t>
       </w:r>
+      <w:r>
+        <w:rPr>
+          <w:rFonts w:eastAsia="Arial Unicode MS"/>
+          <w:b/>
+          <w:bCs/>
+          <w:sz w:val="40"/>
+          <w:szCs w:val="40"/>
+        </w:rPr>
+        <w:t>interfaces -</w:t>
+      </w:r>
+      <w:r>
+        <w:rPr>
+          <w:rFonts w:eastAsia="Arial Unicode MS"/>
+          <w:b/>
+          <w:bCs/>
+          <w:sz w:val="40"/>
+          <w:szCs w:val="40"/>
+        </w:rPr>
+        <w:t xml:space="preserve"> </w:t>
+      </w:r>
+      <w:hyperlink r:id="rId12" w:history="1">
+        <w:r>
+          <w:rPr>
+            <w:rStyle w:val="Hyperlink"/>
+            <w:rFonts w:eastAsia="Arial Unicode MS"/>
+            <w:b/>
+            <w:bCs/>
+            <w:sz w:val="40"/>
+            <w:szCs w:val="40"/>
+          </w:rPr>
+          <w:t>Figma</w:t>
+        </w:r>
+      </w:hyperlink>
     </w:p>
     <w:p>
       <w:pPr>
         <w:pStyle w:val="PargrafodaLista"/>
         <w:rPr>
           <w:rFonts w:eastAsia="Arial Unicode MS"/>
-          <w:b/>
-          <w:bCs/>
           <w:sz w:val="40"/>
           <w:szCs w:val="40"/>
         </w:rPr>
@@ -3756,7 +3506,7 @@
       <w:pPr>
         <w:pStyle w:val="PargrafodaLista"/>
         <w:numPr>
-          <w:ilvl w:val="0"/>
+          <w:ilvl w:val="1"/>
           <w:numId w:val="8"/>
         </w:numPr>
         <w:rPr>
@@ -3771,9 +3521,11 @@
         <w:rPr>
           <w:rFonts w:eastAsia="Arial Unicode MS"/>
           <w:b/>
-          <w:sz w:val="40"/>
-        </w:rPr>
-        <w:t>Modelo de dados</w:t>
+          <w:bCs/>
+          <w:sz w:val="40"/>
+          <w:szCs w:val="40"/>
+        </w:rPr>
+        <w:t>Tela de Login</w:t>
       </w:r>
     </w:p>
     <w:p>
@@ -3791,6 +3543,7 @@
     <w:p>
       <w:pPr>
         <w:pStyle w:val="PargrafodaLista"/>
+        <w:ind w:left="1080"/>
         <w:rPr>
           <w:rFonts w:eastAsia="Arial Unicode MS"/>
           <w:b/>
@@ -3804,23 +3557,15 @@
           <w:rFonts w:eastAsia="Arial Unicode MS"/>
           <w:b/>
           <w:bCs/>
-          <w:sz w:val="40"/>
-          <w:szCs w:val="40"/>
-        </w:rPr>
-        <w:lastRenderedPageBreak/>
+          <w:noProof/>
+          <w:sz w:val="40"/>
+          <w:szCs w:val="40"/>
+        </w:rPr>
         <w:drawing>
-          <wp:anchor distT="0" distB="0" distL="114300" distR="114300" simplePos="0" relativeHeight="251660288" behindDoc="0" locked="0" layoutInCell="1" allowOverlap="1" wp14:anchorId="7468E484" wp14:editId="3B2BAD55">
-            <wp:simplePos x="0" y="0"/>
-            <wp:positionH relativeFrom="column">
-              <wp:posOffset>167143</wp:posOffset>
-            </wp:positionH>
-            <wp:positionV relativeFrom="paragraph">
-              <wp:posOffset>0</wp:posOffset>
-            </wp:positionV>
-            <wp:extent cx="6480175" cy="3448050"/>
-            <wp:effectExtent l="0" t="0" r="0" b="0"/>
-            <wp:wrapTopAndBottom/>
-            <wp:docPr id="4" name="Imagem 4" descr="Interface gráfica do usuário, Aplicativo&#10;&#10;Descrição gerada automaticamente"/>
+          <wp:inline distT="0" distB="0" distL="0" distR="0" wp14:anchorId="300D72AB" wp14:editId="2C793262">
+            <wp:extent cx="5148981" cy="3180522"/>
+            <wp:effectExtent l="0" t="0" r="0" b="1270"/>
+            <wp:docPr id="3" name="Imagem 3" descr="Uma imagem contendo Tabela&#10;&#10;Descrição gerada automaticamente"/>
             <wp:cNvGraphicFramePr>
               <a:graphicFrameLocks xmlns:a="http://schemas.openxmlformats.org/drawingml/2006/main" noChangeAspect="1"/>
             </wp:cNvGraphicFramePr>
@@ -3828,11 +3573,227 @@
               <a:graphicData uri="http://schemas.openxmlformats.org/drawingml/2006/picture">
                 <pic:pic xmlns:pic="http://schemas.openxmlformats.org/drawingml/2006/picture">
                   <pic:nvPicPr>
-                    <pic:cNvPr id="4" name="Imagem 4" descr="Interface gráfica do usuário, Aplicativo&#10;&#10;Descrição gerada automaticamente"/>
+                    <pic:cNvPr id="3" name="Imagem 3" descr="Uma imagem contendo Tabela&#10;&#10;Descrição gerada automaticamente"/>
                     <pic:cNvPicPr/>
                   </pic:nvPicPr>
                   <pic:blipFill>
-                    <a:blip r:embed="rId12">
+                    <a:blip r:embed="rId13"/>
+                    <a:stretch>
+                      <a:fillRect/>
+                    </a:stretch>
+                  </pic:blipFill>
+                  <pic:spPr>
+                    <a:xfrm>
+                      <a:off x="0" y="0"/>
+                      <a:ext cx="5190023" cy="3205874"/>
+                    </a:xfrm>
+                    <a:prstGeom prst="rect">
+                      <a:avLst/>
+                    </a:prstGeom>
+                  </pic:spPr>
+                </pic:pic>
+              </a:graphicData>
+            </a:graphic>
+          </wp:inline>
+        </w:drawing>
+      </w:r>
+    </w:p>
+    <w:p>
+      <w:pPr>
+        <w:pStyle w:val="PargrafodaLista"/>
+        <w:ind w:left="1080"/>
+        <w:rPr>
+          <w:rFonts w:eastAsia="Arial Unicode MS"/>
+          <w:b/>
+          <w:bCs/>
+          <w:sz w:val="40"/>
+          <w:szCs w:val="40"/>
+        </w:rPr>
+      </w:pPr>
+    </w:p>
+    <w:p>
+      <w:pPr>
+        <w:pStyle w:val="PargrafodaLista"/>
+        <w:numPr>
+          <w:ilvl w:val="1"/>
+          <w:numId w:val="8"/>
+        </w:numPr>
+        <w:rPr>
+          <w:rFonts w:eastAsia="Arial Unicode MS"/>
+          <w:b/>
+          <w:bCs/>
+          <w:sz w:val="40"/>
+          <w:szCs w:val="40"/>
+        </w:rPr>
+      </w:pPr>
+      <w:r>
+        <w:rPr>
+          <w:rFonts w:eastAsia="Arial Unicode MS"/>
+          <w:b/>
+          <w:bCs/>
+          <w:sz w:val="40"/>
+          <w:szCs w:val="40"/>
+        </w:rPr>
+        <w:t>Tela de Menu</w:t>
+      </w:r>
+    </w:p>
+    <w:p>
+      <w:pPr>
+        <w:pStyle w:val="PargrafodaLista"/>
+        <w:rPr>
+          <w:rFonts w:eastAsia="Arial Unicode MS"/>
+          <w:b/>
+          <w:bCs/>
+          <w:sz w:val="40"/>
+          <w:szCs w:val="40"/>
+        </w:rPr>
+      </w:pPr>
+    </w:p>
+    <w:p>
+      <w:pPr>
+        <w:pStyle w:val="PargrafodaLista"/>
+        <w:ind w:left="1080"/>
+        <w:rPr>
+          <w:rFonts w:eastAsia="Arial Unicode MS"/>
+          <w:b/>
+          <w:bCs/>
+          <w:sz w:val="40"/>
+          <w:szCs w:val="40"/>
+        </w:rPr>
+      </w:pPr>
+      <w:r>
+        <w:rPr>
+          <w:rFonts w:eastAsia="Arial Unicode MS"/>
+          <w:b/>
+          <w:bCs/>
+          <w:sz w:val="40"/>
+          <w:szCs w:val="40"/>
+        </w:rPr>
+        <w:drawing>
+          <wp:inline distT="0" distB="0" distL="0" distR="0" wp14:anchorId="37247008" wp14:editId="09BD0C75">
+            <wp:extent cx="4574411" cy="2600077"/>
+            <wp:effectExtent l="0" t="0" r="0" b="0"/>
+            <wp:docPr id="20" name="Imagem 20" descr="Diagrama&#10;&#10;Descrição gerada automaticamente"/>
+            <wp:cNvGraphicFramePr>
+              <a:graphicFrameLocks xmlns:a="http://schemas.openxmlformats.org/drawingml/2006/main" noChangeAspect="1"/>
+            </wp:cNvGraphicFramePr>
+            <a:graphic xmlns:a="http://schemas.openxmlformats.org/drawingml/2006/main">
+              <a:graphicData uri="http://schemas.openxmlformats.org/drawingml/2006/picture">
+                <pic:pic xmlns:pic="http://schemas.openxmlformats.org/drawingml/2006/picture">
+                  <pic:nvPicPr>
+                    <pic:cNvPr id="20" name="Imagem 20" descr="Diagrama&#10;&#10;Descrição gerada automaticamente"/>
+                    <pic:cNvPicPr/>
+                  </pic:nvPicPr>
+                  <pic:blipFill>
+                    <a:blip r:embed="rId14"/>
+                    <a:stretch>
+                      <a:fillRect/>
+                    </a:stretch>
+                  </pic:blipFill>
+                  <pic:spPr>
+                    <a:xfrm>
+                      <a:off x="0" y="0"/>
+                      <a:ext cx="4583100" cy="2605016"/>
+                    </a:xfrm>
+                    <a:prstGeom prst="rect">
+                      <a:avLst/>
+                    </a:prstGeom>
+                  </pic:spPr>
+                </pic:pic>
+              </a:graphicData>
+            </a:graphic>
+          </wp:inline>
+        </w:drawing>
+      </w:r>
+    </w:p>
+    <w:p>
+      <w:pPr>
+        <w:pStyle w:val="PargrafodaLista"/>
+        <w:ind w:left="1080"/>
+        <w:rPr>
+          <w:rFonts w:eastAsia="Arial Unicode MS"/>
+          <w:b/>
+          <w:bCs/>
+          <w:sz w:val="40"/>
+          <w:szCs w:val="40"/>
+        </w:rPr>
+      </w:pPr>
+    </w:p>
+    <w:p>
+      <w:pPr>
+        <w:pStyle w:val="PargrafodaLista"/>
+        <w:ind w:left="1080"/>
+        <w:rPr>
+          <w:rFonts w:eastAsia="Arial Unicode MS"/>
+          <w:b/>
+          <w:bCs/>
+          <w:sz w:val="40"/>
+          <w:szCs w:val="40"/>
+        </w:rPr>
+      </w:pPr>
+    </w:p>
+    <w:p>
+      <w:pPr>
+        <w:pStyle w:val="PargrafodaLista"/>
+        <w:ind w:left="1080"/>
+        <w:rPr>
+          <w:rFonts w:eastAsia="Arial Unicode MS"/>
+          <w:b/>
+          <w:bCs/>
+          <w:sz w:val="40"/>
+          <w:szCs w:val="40"/>
+        </w:rPr>
+      </w:pPr>
+    </w:p>
+    <w:p>
+      <w:pPr>
+        <w:pStyle w:val="PargrafodaLista"/>
+        <w:numPr>
+          <w:ilvl w:val="1"/>
+          <w:numId w:val="8"/>
+        </w:numPr>
+        <w:rPr>
+          <w:rFonts w:eastAsia="Arial Unicode MS"/>
+          <w:b/>
+          <w:bCs/>
+          <w:sz w:val="40"/>
+          <w:szCs w:val="40"/>
+        </w:rPr>
+      </w:pPr>
+      <w:r>
+        <w:rPr>
+          <w:rFonts w:eastAsia="Arial Unicode MS"/>
+          <w:b/>
+          <w:bCs/>
+          <w:sz w:val="40"/>
+          <w:szCs w:val="40"/>
+        </w:rPr>
+        <w:lastRenderedPageBreak/>
+        <w:drawing>
+          <wp:anchor distT="0" distB="0" distL="114300" distR="114300" simplePos="0" relativeHeight="251668480" behindDoc="0" locked="0" layoutInCell="1" allowOverlap="1" wp14:anchorId="178E4DF9" wp14:editId="702FDB19">
+            <wp:simplePos x="0" y="0"/>
+            <wp:positionH relativeFrom="margin">
+              <wp:posOffset>492760</wp:posOffset>
+            </wp:positionH>
+            <wp:positionV relativeFrom="paragraph">
+              <wp:posOffset>546846</wp:posOffset>
+            </wp:positionV>
+            <wp:extent cx="5344160" cy="3736975"/>
+            <wp:effectExtent l="0" t="0" r="8890" b="0"/>
+            <wp:wrapTopAndBottom/>
+            <wp:docPr id="21" name="Imagem 21" descr="Interface gráfica do usuário&#10;&#10;Descrição gerada automaticamente"/>
+            <wp:cNvGraphicFramePr>
+              <a:graphicFrameLocks xmlns:a="http://schemas.openxmlformats.org/drawingml/2006/main" noChangeAspect="1"/>
+            </wp:cNvGraphicFramePr>
+            <a:graphic xmlns:a="http://schemas.openxmlformats.org/drawingml/2006/main">
+              <a:graphicData uri="http://schemas.openxmlformats.org/drawingml/2006/picture">
+                <pic:pic xmlns:pic="http://schemas.openxmlformats.org/drawingml/2006/picture">
+                  <pic:nvPicPr>
+                    <pic:cNvPr id="21" name="Imagem 21" descr="Interface gráfica do usuário&#10;&#10;Descrição gerada automaticamente"/>
+                    <pic:cNvPicPr/>
+                  </pic:nvPicPr>
+                  <pic:blipFill>
+                    <a:blip r:embed="rId15">
                       <a:extLst>
                         <a:ext uri="{28A0092B-C50C-407E-A947-70E740481C1C}">
                           <a14:useLocalDpi xmlns:a14="http://schemas.microsoft.com/office/drawing/2010/main" val="0"/>
@@ -3846,7 +3807,1170 @@
                   <pic:spPr>
                     <a:xfrm>
                       <a:off x="0" y="0"/>
-                      <a:ext cx="6480175" cy="3448050"/>
+                      <a:ext cx="5344160" cy="3736975"/>
+                    </a:xfrm>
+                    <a:prstGeom prst="rect">
+                      <a:avLst/>
+                    </a:prstGeom>
+                  </pic:spPr>
+                </pic:pic>
+              </a:graphicData>
+            </a:graphic>
+            <wp14:sizeRelH relativeFrom="margin">
+              <wp14:pctWidth>0</wp14:pctWidth>
+            </wp14:sizeRelH>
+            <wp14:sizeRelV relativeFrom="margin">
+              <wp14:pctHeight>0</wp14:pctHeight>
+            </wp14:sizeRelV>
+          </wp:anchor>
+        </w:drawing>
+      </w:r>
+      <w:r>
+        <w:rPr>
+          <w:rFonts w:eastAsia="Arial Unicode MS"/>
+          <w:b/>
+          <w:bCs/>
+          <w:sz w:val="40"/>
+          <w:szCs w:val="40"/>
+        </w:rPr>
+        <w:t>Tela de Reserva</w:t>
+      </w:r>
+      <w:r>
+        <w:rPr>
+          <w:rFonts w:eastAsia="Arial Unicode MS"/>
+          <w:b/>
+          <w:bCs/>
+          <w:sz w:val="40"/>
+          <w:szCs w:val="40"/>
+        </w:rPr>
+        <w:t xml:space="preserve"> - Cadastro</w:t>
+      </w:r>
+    </w:p>
+    <w:p>
+      <w:pPr>
+        <w:spacing w:after="160" w:line="259" w:lineRule="auto"/>
+        <w:jc w:val="left"/>
+        <w:rPr>
+          <w:rFonts w:eastAsia="Arial Unicode MS"/>
+          <w:b/>
+          <w:bCs/>
+          <w:sz w:val="40"/>
+          <w:szCs w:val="40"/>
+        </w:rPr>
+      </w:pPr>
+    </w:p>
+    <w:p>
+      <w:pPr>
+        <w:pStyle w:val="PargrafodaLista"/>
+        <w:numPr>
+          <w:ilvl w:val="1"/>
+          <w:numId w:val="8"/>
+        </w:numPr>
+        <w:rPr>
+          <w:rFonts w:eastAsia="Arial Unicode MS"/>
+          <w:b/>
+          <w:bCs/>
+          <w:sz w:val="40"/>
+          <w:szCs w:val="40"/>
+        </w:rPr>
+      </w:pPr>
+      <w:r>
+        <w:rPr>
+          <w:rFonts w:eastAsia="Arial Unicode MS"/>
+        </w:rPr>
+        <w:drawing>
+          <wp:anchor distT="0" distB="0" distL="114300" distR="114300" simplePos="0" relativeHeight="251669504" behindDoc="0" locked="0" layoutInCell="1" allowOverlap="1" wp14:anchorId="6F0A145C" wp14:editId="1316C5F3">
+            <wp:simplePos x="0" y="0"/>
+            <wp:positionH relativeFrom="margin">
+              <wp:posOffset>747644</wp:posOffset>
+            </wp:positionH>
+            <wp:positionV relativeFrom="paragraph">
+              <wp:posOffset>579092</wp:posOffset>
+            </wp:positionV>
+            <wp:extent cx="4905375" cy="3355975"/>
+            <wp:effectExtent l="0" t="0" r="9525" b="0"/>
+            <wp:wrapTopAndBottom/>
+            <wp:docPr id="22" name="Imagem 22" descr="Interface gráfica do usuário, Texto&#10;&#10;Descrição gerada automaticamente"/>
+            <wp:cNvGraphicFramePr>
+              <a:graphicFrameLocks xmlns:a="http://schemas.openxmlformats.org/drawingml/2006/main" noChangeAspect="1"/>
+            </wp:cNvGraphicFramePr>
+            <a:graphic xmlns:a="http://schemas.openxmlformats.org/drawingml/2006/main">
+              <a:graphicData uri="http://schemas.openxmlformats.org/drawingml/2006/picture">
+                <pic:pic xmlns:pic="http://schemas.openxmlformats.org/drawingml/2006/picture">
+                  <pic:nvPicPr>
+                    <pic:cNvPr id="22" name="Imagem 22" descr="Interface gráfica do usuário, Texto&#10;&#10;Descrição gerada automaticamente"/>
+                    <pic:cNvPicPr/>
+                  </pic:nvPicPr>
+                  <pic:blipFill>
+                    <a:blip r:embed="rId16">
+                      <a:extLst>
+                        <a:ext uri="{28A0092B-C50C-407E-A947-70E740481C1C}">
+                          <a14:useLocalDpi xmlns:a14="http://schemas.microsoft.com/office/drawing/2010/main" val="0"/>
+                        </a:ext>
+                      </a:extLst>
+                    </a:blip>
+                    <a:stretch>
+                      <a:fillRect/>
+                    </a:stretch>
+                  </pic:blipFill>
+                  <pic:spPr>
+                    <a:xfrm>
+                      <a:off x="0" y="0"/>
+                      <a:ext cx="4905375" cy="3355975"/>
+                    </a:xfrm>
+                    <a:prstGeom prst="rect">
+                      <a:avLst/>
+                    </a:prstGeom>
+                  </pic:spPr>
+                </pic:pic>
+              </a:graphicData>
+            </a:graphic>
+            <wp14:sizeRelH relativeFrom="margin">
+              <wp14:pctWidth>0</wp14:pctWidth>
+            </wp14:sizeRelH>
+            <wp14:sizeRelV relativeFrom="margin">
+              <wp14:pctHeight>0</wp14:pctHeight>
+            </wp14:sizeRelV>
+          </wp:anchor>
+        </w:drawing>
+      </w:r>
+      <w:r>
+        <w:rPr>
+          <w:rFonts w:eastAsia="Arial Unicode MS"/>
+          <w:b/>
+          <w:bCs/>
+          <w:sz w:val="40"/>
+          <w:szCs w:val="40"/>
+        </w:rPr>
+        <w:t>Tela de Reserva – Lista</w:t>
+      </w:r>
+    </w:p>
+    <w:p>
+      <w:pPr>
+        <w:pStyle w:val="PargrafodaLista"/>
+        <w:rPr>
+          <w:rFonts w:eastAsia="Arial Unicode MS"/>
+          <w:b/>
+          <w:bCs/>
+          <w:sz w:val="40"/>
+          <w:szCs w:val="40"/>
+        </w:rPr>
+      </w:pPr>
+    </w:p>
+    <w:p>
+      <w:pPr>
+        <w:pStyle w:val="PargrafodaLista"/>
+        <w:rPr>
+          <w:rFonts w:eastAsia="Arial Unicode MS"/>
+          <w:b/>
+          <w:bCs/>
+          <w:sz w:val="40"/>
+          <w:szCs w:val="40"/>
+        </w:rPr>
+      </w:pPr>
+    </w:p>
+    <w:p>
+      <w:pPr>
+        <w:pStyle w:val="PargrafodaLista"/>
+        <w:numPr>
+          <w:ilvl w:val="1"/>
+          <w:numId w:val="8"/>
+        </w:numPr>
+        <w:rPr>
+          <w:rFonts w:eastAsia="Arial Unicode MS"/>
+          <w:b/>
+          <w:bCs/>
+          <w:sz w:val="40"/>
+          <w:szCs w:val="40"/>
+        </w:rPr>
+      </w:pPr>
+      <w:r>
+        <w:rPr>
+          <w:rFonts w:eastAsia="Arial Unicode MS"/>
+          <w:b/>
+          <w:bCs/>
+          <w:sz w:val="40"/>
+          <w:szCs w:val="40"/>
+        </w:rPr>
+        <w:t>Tela de Funcionários - Cadastro</w:t>
+      </w:r>
+    </w:p>
+    <w:p>
+      <w:pPr>
+        <w:pStyle w:val="PargrafodaLista"/>
+        <w:rPr>
+          <w:rFonts w:eastAsia="Arial Unicode MS"/>
+          <w:b/>
+          <w:bCs/>
+          <w:sz w:val="40"/>
+          <w:szCs w:val="40"/>
+        </w:rPr>
+      </w:pPr>
+    </w:p>
+    <w:p>
+      <w:pPr>
+        <w:pStyle w:val="PargrafodaLista"/>
+        <w:rPr>
+          <w:rFonts w:eastAsia="Arial Unicode MS"/>
+          <w:b/>
+          <w:bCs/>
+          <w:sz w:val="40"/>
+          <w:szCs w:val="40"/>
+        </w:rPr>
+      </w:pPr>
+      <w:r>
+        <w:rPr>
+          <w:rFonts w:eastAsia="Arial Unicode MS"/>
+          <w:b/>
+          <w:bCs/>
+          <w:noProof/>
+          <w:sz w:val="40"/>
+          <w:szCs w:val="40"/>
+        </w:rPr>
+        <w:drawing>
+          <wp:inline distT="0" distB="0" distL="0" distR="0" wp14:anchorId="561AD94A" wp14:editId="40BD884B">
+            <wp:extent cx="5557745" cy="3101009"/>
+            <wp:effectExtent l="0" t="0" r="5080" b="4445"/>
+            <wp:docPr id="7" name="Imagem 7" descr="Interface gráfica do usuário, Aplicativo, Tabela&#10;&#10;Descrição gerada automaticamente"/>
+            <wp:cNvGraphicFramePr>
+              <a:graphicFrameLocks xmlns:a="http://schemas.openxmlformats.org/drawingml/2006/main" noChangeAspect="1"/>
+            </wp:cNvGraphicFramePr>
+            <a:graphic xmlns:a="http://schemas.openxmlformats.org/drawingml/2006/main">
+              <a:graphicData uri="http://schemas.openxmlformats.org/drawingml/2006/picture">
+                <pic:pic xmlns:pic="http://schemas.openxmlformats.org/drawingml/2006/picture">
+                  <pic:nvPicPr>
+                    <pic:cNvPr id="7" name="Imagem 7" descr="Interface gráfica do usuário, Aplicativo, Tabela&#10;&#10;Descrição gerada automaticamente"/>
+                    <pic:cNvPicPr/>
+                  </pic:nvPicPr>
+                  <pic:blipFill>
+                    <a:blip r:embed="rId17"/>
+                    <a:stretch>
+                      <a:fillRect/>
+                    </a:stretch>
+                  </pic:blipFill>
+                  <pic:spPr>
+                    <a:xfrm>
+                      <a:off x="0" y="0"/>
+                      <a:ext cx="5745185" cy="3205593"/>
+                    </a:xfrm>
+                    <a:prstGeom prst="rect">
+                      <a:avLst/>
+                    </a:prstGeom>
+                  </pic:spPr>
+                </pic:pic>
+              </a:graphicData>
+            </a:graphic>
+          </wp:inline>
+        </w:drawing>
+      </w:r>
+    </w:p>
+    <w:p>
+      <w:pPr>
+        <w:spacing w:after="160" w:line="259" w:lineRule="auto"/>
+        <w:jc w:val="left"/>
+        <w:rPr>
+          <w:rFonts w:eastAsia="Arial Unicode MS"/>
+          <w:b/>
+          <w:bCs/>
+          <w:sz w:val="40"/>
+          <w:szCs w:val="40"/>
+        </w:rPr>
+      </w:pPr>
+    </w:p>
+    <w:p>
+      <w:pPr>
+        <w:pStyle w:val="PargrafodaLista"/>
+        <w:numPr>
+          <w:ilvl w:val="1"/>
+          <w:numId w:val="8"/>
+        </w:numPr>
+        <w:rPr>
+          <w:rFonts w:eastAsia="Arial Unicode MS"/>
+          <w:b/>
+          <w:bCs/>
+          <w:sz w:val="40"/>
+          <w:szCs w:val="40"/>
+        </w:rPr>
+      </w:pPr>
+      <w:r>
+        <w:rPr>
+          <w:rFonts w:eastAsia="Arial Unicode MS"/>
+          <w:b/>
+          <w:bCs/>
+          <w:sz w:val="40"/>
+          <w:szCs w:val="40"/>
+        </w:rPr>
+        <w:t>Tela de Funcionários – Lista</w:t>
+      </w:r>
+    </w:p>
+    <w:p>
+      <w:pPr>
+        <w:pStyle w:val="PargrafodaLista"/>
+        <w:rPr>
+          <w:rFonts w:eastAsia="Arial Unicode MS"/>
+          <w:b/>
+          <w:bCs/>
+          <w:sz w:val="40"/>
+          <w:szCs w:val="40"/>
+        </w:rPr>
+      </w:pPr>
+    </w:p>
+    <w:p>
+      <w:pPr>
+        <w:pStyle w:val="PargrafodaLista"/>
+        <w:rPr>
+          <w:rFonts w:eastAsia="Arial Unicode MS"/>
+          <w:b/>
+          <w:bCs/>
+          <w:sz w:val="40"/>
+          <w:szCs w:val="40"/>
+        </w:rPr>
+      </w:pPr>
+      <w:r>
+        <w:rPr>
+          <w:rFonts w:eastAsia="Arial Unicode MS"/>
+          <w:b/>
+          <w:bCs/>
+          <w:noProof/>
+          <w:sz w:val="40"/>
+          <w:szCs w:val="40"/>
+        </w:rPr>
+        <w:drawing>
+          <wp:inline distT="0" distB="0" distL="0" distR="0" wp14:anchorId="7FC664F8" wp14:editId="43D4C7EC">
+            <wp:extent cx="5658518" cy="3180522"/>
+            <wp:effectExtent l="0" t="0" r="0" b="1270"/>
+            <wp:docPr id="8" name="Imagem 8" descr="Interface gráfica do usuário&#10;&#10;Descrição gerada automaticamente com confiança baixa"/>
+            <wp:cNvGraphicFramePr>
+              <a:graphicFrameLocks xmlns:a="http://schemas.openxmlformats.org/drawingml/2006/main" noChangeAspect="1"/>
+            </wp:cNvGraphicFramePr>
+            <a:graphic xmlns:a="http://schemas.openxmlformats.org/drawingml/2006/main">
+              <a:graphicData uri="http://schemas.openxmlformats.org/drawingml/2006/picture">
+                <pic:pic xmlns:pic="http://schemas.openxmlformats.org/drawingml/2006/picture">
+                  <pic:nvPicPr>
+                    <pic:cNvPr id="8" name="Imagem 8" descr="Interface gráfica do usuário&#10;&#10;Descrição gerada automaticamente com confiança baixa"/>
+                    <pic:cNvPicPr/>
+                  </pic:nvPicPr>
+                  <pic:blipFill>
+                    <a:blip r:embed="rId18"/>
+                    <a:stretch>
+                      <a:fillRect/>
+                    </a:stretch>
+                  </pic:blipFill>
+                  <pic:spPr>
+                    <a:xfrm>
+                      <a:off x="0" y="0"/>
+                      <a:ext cx="5915965" cy="3325227"/>
+                    </a:xfrm>
+                    <a:prstGeom prst="rect">
+                      <a:avLst/>
+                    </a:prstGeom>
+                  </pic:spPr>
+                </pic:pic>
+              </a:graphicData>
+            </a:graphic>
+          </wp:inline>
+        </w:drawing>
+      </w:r>
+    </w:p>
+    <w:p>
+      <w:pPr>
+        <w:spacing w:after="160" w:line="259" w:lineRule="auto"/>
+        <w:jc w:val="left"/>
+        <w:rPr>
+          <w:rFonts w:eastAsia="Arial Unicode MS"/>
+          <w:b/>
+          <w:bCs/>
+          <w:sz w:val="40"/>
+          <w:szCs w:val="40"/>
+        </w:rPr>
+      </w:pPr>
+      <w:r>
+        <w:rPr>
+          <w:rFonts w:eastAsia="Arial Unicode MS"/>
+          <w:b/>
+          <w:bCs/>
+          <w:sz w:val="40"/>
+          <w:szCs w:val="40"/>
+        </w:rPr>
+        <w:br w:type="page"/>
+      </w:r>
+    </w:p>
+    <w:p>
+      <w:pPr>
+        <w:pStyle w:val="PargrafodaLista"/>
+        <w:numPr>
+          <w:ilvl w:val="1"/>
+          <w:numId w:val="8"/>
+        </w:numPr>
+        <w:rPr>
+          <w:rFonts w:eastAsia="Arial Unicode MS"/>
+          <w:b/>
+          <w:bCs/>
+          <w:sz w:val="40"/>
+          <w:szCs w:val="40"/>
+        </w:rPr>
+      </w:pPr>
+      <w:r>
+        <w:rPr>
+          <w:rFonts w:eastAsia="Arial Unicode MS"/>
+          <w:b/>
+          <w:bCs/>
+          <w:sz w:val="40"/>
+          <w:szCs w:val="40"/>
+        </w:rPr>
+        <w:lastRenderedPageBreak/>
+        <w:t>Tela de Check-in</w:t>
+      </w:r>
+    </w:p>
+    <w:p>
+      <w:pPr>
+        <w:pStyle w:val="PargrafodaLista"/>
+        <w:rPr>
+          <w:rFonts w:eastAsia="Arial Unicode MS"/>
+          <w:b/>
+          <w:bCs/>
+          <w:sz w:val="40"/>
+          <w:szCs w:val="40"/>
+        </w:rPr>
+      </w:pPr>
+    </w:p>
+    <w:p>
+      <w:pPr>
+        <w:pStyle w:val="PargrafodaLista"/>
+        <w:rPr>
+          <w:rFonts w:eastAsia="Arial Unicode MS"/>
+          <w:b/>
+          <w:bCs/>
+          <w:sz w:val="40"/>
+          <w:szCs w:val="40"/>
+        </w:rPr>
+      </w:pPr>
+      <w:r>
+        <w:rPr>
+          <w:rFonts w:eastAsia="Arial Unicode MS"/>
+          <w:b/>
+          <w:bCs/>
+          <w:noProof/>
+          <w:sz w:val="40"/>
+          <w:szCs w:val="40"/>
+        </w:rPr>
+        <w:drawing>
+          <wp:inline distT="0" distB="0" distL="0" distR="0" wp14:anchorId="40A5B38B" wp14:editId="23EE84CB">
+            <wp:extent cx="5653377" cy="3177636"/>
+            <wp:effectExtent l="0" t="0" r="5080" b="3810"/>
+            <wp:docPr id="9" name="Imagem 9" descr="Interface gráfica do usuário&#10;&#10;Descrição gerada automaticamente"/>
+            <wp:cNvGraphicFramePr>
+              <a:graphicFrameLocks xmlns:a="http://schemas.openxmlformats.org/drawingml/2006/main" noChangeAspect="1"/>
+            </wp:cNvGraphicFramePr>
+            <a:graphic xmlns:a="http://schemas.openxmlformats.org/drawingml/2006/main">
+              <a:graphicData uri="http://schemas.openxmlformats.org/drawingml/2006/picture">
+                <pic:pic xmlns:pic="http://schemas.openxmlformats.org/drawingml/2006/picture">
+                  <pic:nvPicPr>
+                    <pic:cNvPr id="9" name="Imagem 9" descr="Interface gráfica do usuário&#10;&#10;Descrição gerada automaticamente"/>
+                    <pic:cNvPicPr/>
+                  </pic:nvPicPr>
+                  <pic:blipFill>
+                    <a:blip r:embed="rId19"/>
+                    <a:stretch>
+                      <a:fillRect/>
+                    </a:stretch>
+                  </pic:blipFill>
+                  <pic:spPr>
+                    <a:xfrm>
+                      <a:off x="0" y="0"/>
+                      <a:ext cx="5664028" cy="3183623"/>
+                    </a:xfrm>
+                    <a:prstGeom prst="rect">
+                      <a:avLst/>
+                    </a:prstGeom>
+                  </pic:spPr>
+                </pic:pic>
+              </a:graphicData>
+            </a:graphic>
+          </wp:inline>
+        </w:drawing>
+      </w:r>
+    </w:p>
+    <w:p>
+      <w:pPr>
+        <w:spacing w:after="160" w:line="259" w:lineRule="auto"/>
+        <w:jc w:val="left"/>
+        <w:rPr>
+          <w:rFonts w:eastAsia="Arial Unicode MS"/>
+          <w:b/>
+          <w:bCs/>
+          <w:sz w:val="40"/>
+          <w:szCs w:val="40"/>
+        </w:rPr>
+      </w:pPr>
+    </w:p>
+    <w:p>
+      <w:pPr>
+        <w:pStyle w:val="PargrafodaLista"/>
+        <w:numPr>
+          <w:ilvl w:val="1"/>
+          <w:numId w:val="8"/>
+        </w:numPr>
+        <w:rPr>
+          <w:rFonts w:eastAsia="Arial Unicode MS"/>
+          <w:b/>
+          <w:bCs/>
+          <w:sz w:val="40"/>
+          <w:szCs w:val="40"/>
+        </w:rPr>
+      </w:pPr>
+      <w:r>
+        <w:rPr>
+          <w:rFonts w:eastAsia="Arial Unicode MS"/>
+          <w:b/>
+          <w:bCs/>
+          <w:sz w:val="40"/>
+          <w:szCs w:val="40"/>
+        </w:rPr>
+        <w:t>Tela de Checkout</w:t>
+      </w:r>
+    </w:p>
+    <w:p>
+      <w:pPr>
+        <w:pStyle w:val="PargrafodaLista"/>
+        <w:rPr>
+          <w:rFonts w:eastAsia="Arial Unicode MS"/>
+          <w:b/>
+          <w:bCs/>
+          <w:sz w:val="40"/>
+          <w:szCs w:val="40"/>
+        </w:rPr>
+      </w:pPr>
+    </w:p>
+    <w:p>
+      <w:pPr>
+        <w:pStyle w:val="PargrafodaLista"/>
+        <w:rPr>
+          <w:rFonts w:eastAsia="Arial Unicode MS"/>
+          <w:b/>
+          <w:bCs/>
+          <w:sz w:val="40"/>
+          <w:szCs w:val="40"/>
+        </w:rPr>
+      </w:pPr>
+      <w:r>
+        <w:rPr>
+          <w:rFonts w:eastAsia="Arial Unicode MS"/>
+          <w:b/>
+          <w:bCs/>
+          <w:noProof/>
+          <w:sz w:val="40"/>
+          <w:szCs w:val="40"/>
+        </w:rPr>
+        <w:drawing>
+          <wp:inline distT="0" distB="0" distL="0" distR="0" wp14:anchorId="5343D729" wp14:editId="02FA9F0D">
+            <wp:extent cx="5652770" cy="3186157"/>
+            <wp:effectExtent l="0" t="0" r="5080" b="0"/>
+            <wp:docPr id="10" name="Imagem 10" descr="Interface gráfica do usuário&#10;&#10;Descrição gerada automaticamente"/>
+            <wp:cNvGraphicFramePr>
+              <a:graphicFrameLocks xmlns:a="http://schemas.openxmlformats.org/drawingml/2006/main" noChangeAspect="1"/>
+            </wp:cNvGraphicFramePr>
+            <a:graphic xmlns:a="http://schemas.openxmlformats.org/drawingml/2006/main">
+              <a:graphicData uri="http://schemas.openxmlformats.org/drawingml/2006/picture">
+                <pic:pic xmlns:pic="http://schemas.openxmlformats.org/drawingml/2006/picture">
+                  <pic:nvPicPr>
+                    <pic:cNvPr id="10" name="Imagem 10" descr="Interface gráfica do usuário&#10;&#10;Descrição gerada automaticamente"/>
+                    <pic:cNvPicPr/>
+                  </pic:nvPicPr>
+                  <pic:blipFill>
+                    <a:blip r:embed="rId20"/>
+                    <a:stretch>
+                      <a:fillRect/>
+                    </a:stretch>
+                  </pic:blipFill>
+                  <pic:spPr>
+                    <a:xfrm>
+                      <a:off x="0" y="0"/>
+                      <a:ext cx="5668328" cy="3194926"/>
+                    </a:xfrm>
+                    <a:prstGeom prst="rect">
+                      <a:avLst/>
+                    </a:prstGeom>
+                  </pic:spPr>
+                </pic:pic>
+              </a:graphicData>
+            </a:graphic>
+          </wp:inline>
+        </w:drawing>
+      </w:r>
+    </w:p>
+    <w:p>
+      <w:pPr>
+        <w:spacing w:after="160" w:line="259" w:lineRule="auto"/>
+        <w:jc w:val="left"/>
+        <w:rPr>
+          <w:rFonts w:eastAsia="Arial Unicode MS"/>
+          <w:b/>
+          <w:bCs/>
+          <w:sz w:val="40"/>
+          <w:szCs w:val="40"/>
+        </w:rPr>
+      </w:pPr>
+      <w:r>
+        <w:rPr>
+          <w:rFonts w:eastAsia="Arial Unicode MS"/>
+          <w:b/>
+          <w:bCs/>
+          <w:sz w:val="40"/>
+          <w:szCs w:val="40"/>
+        </w:rPr>
+        <w:br w:type="page"/>
+      </w:r>
+    </w:p>
+    <w:p>
+      <w:pPr>
+        <w:pStyle w:val="PargrafodaLista"/>
+        <w:numPr>
+          <w:ilvl w:val="1"/>
+          <w:numId w:val="8"/>
+        </w:numPr>
+        <w:rPr>
+          <w:rFonts w:eastAsia="Arial Unicode MS"/>
+          <w:b/>
+          <w:bCs/>
+          <w:sz w:val="40"/>
+          <w:szCs w:val="40"/>
+        </w:rPr>
+      </w:pPr>
+      <w:r>
+        <w:rPr>
+          <w:rFonts w:eastAsia="Arial Unicode MS"/>
+          <w:b/>
+          <w:bCs/>
+          <w:sz w:val="40"/>
+          <w:szCs w:val="40"/>
+        </w:rPr>
+        <w:lastRenderedPageBreak/>
+        <w:t>Tela de Pacote de Serviço – Cadastro</w:t>
+      </w:r>
+    </w:p>
+    <w:p>
+      <w:pPr>
+        <w:pStyle w:val="PargrafodaLista"/>
+        <w:rPr>
+          <w:rFonts w:eastAsia="Arial Unicode MS"/>
+          <w:b/>
+          <w:bCs/>
+          <w:sz w:val="40"/>
+          <w:szCs w:val="40"/>
+        </w:rPr>
+      </w:pPr>
+      <w:r>
+        <w:rPr>
+          <w:rFonts w:eastAsia="Arial Unicode MS"/>
+          <w:b/>
+          <w:bCs/>
+          <w:noProof/>
+          <w:sz w:val="40"/>
+          <w:szCs w:val="40"/>
+        </w:rPr>
+        <w:drawing>
+          <wp:inline distT="0" distB="0" distL="0" distR="0" wp14:anchorId="52E51162" wp14:editId="282D0C43">
+            <wp:extent cx="5694986" cy="3236181"/>
+            <wp:effectExtent l="0" t="0" r="1270" b="2540"/>
+            <wp:docPr id="11" name="Imagem 11" descr="Interface gráfica do usuário, Aplicativo&#10;&#10;Descrição gerada automaticamente"/>
+            <wp:cNvGraphicFramePr>
+              <a:graphicFrameLocks xmlns:a="http://schemas.openxmlformats.org/drawingml/2006/main" noChangeAspect="1"/>
+            </wp:cNvGraphicFramePr>
+            <a:graphic xmlns:a="http://schemas.openxmlformats.org/drawingml/2006/main">
+              <a:graphicData uri="http://schemas.openxmlformats.org/drawingml/2006/picture">
+                <pic:pic xmlns:pic="http://schemas.openxmlformats.org/drawingml/2006/picture">
+                  <pic:nvPicPr>
+                    <pic:cNvPr id="11" name="Imagem 11" descr="Interface gráfica do usuário, Aplicativo&#10;&#10;Descrição gerada automaticamente"/>
+                    <pic:cNvPicPr/>
+                  </pic:nvPicPr>
+                  <pic:blipFill>
+                    <a:blip r:embed="rId21"/>
+                    <a:stretch>
+                      <a:fillRect/>
+                    </a:stretch>
+                  </pic:blipFill>
+                  <pic:spPr>
+                    <a:xfrm>
+                      <a:off x="0" y="0"/>
+                      <a:ext cx="5709435" cy="3244392"/>
+                    </a:xfrm>
+                    <a:prstGeom prst="rect">
+                      <a:avLst/>
+                    </a:prstGeom>
+                  </pic:spPr>
+                </pic:pic>
+              </a:graphicData>
+            </a:graphic>
+          </wp:inline>
+        </w:drawing>
+      </w:r>
+    </w:p>
+    <w:p>
+      <w:pPr>
+        <w:spacing w:after="160" w:line="259" w:lineRule="auto"/>
+        <w:jc w:val="left"/>
+        <w:rPr>
+          <w:rFonts w:eastAsia="Arial Unicode MS"/>
+          <w:b/>
+          <w:bCs/>
+          <w:sz w:val="40"/>
+          <w:szCs w:val="40"/>
+        </w:rPr>
+      </w:pPr>
+    </w:p>
+    <w:p>
+      <w:pPr>
+        <w:pStyle w:val="PargrafodaLista"/>
+        <w:numPr>
+          <w:ilvl w:val="1"/>
+          <w:numId w:val="8"/>
+        </w:numPr>
+        <w:rPr>
+          <w:rFonts w:eastAsia="Arial Unicode MS"/>
+          <w:b/>
+          <w:bCs/>
+          <w:sz w:val="40"/>
+          <w:szCs w:val="40"/>
+        </w:rPr>
+      </w:pPr>
+      <w:r>
+        <w:rPr>
+          <w:rFonts w:eastAsia="Arial Unicode MS"/>
+          <w:b/>
+          <w:bCs/>
+          <w:sz w:val="40"/>
+          <w:szCs w:val="40"/>
+        </w:rPr>
+        <w:t>Tela de Pacote de Serviço – Lista</w:t>
+      </w:r>
+    </w:p>
+    <w:p>
+      <w:pPr>
+        <w:pStyle w:val="PargrafodaLista"/>
+        <w:rPr>
+          <w:rFonts w:eastAsia="Arial Unicode MS"/>
+          <w:b/>
+          <w:bCs/>
+          <w:sz w:val="40"/>
+          <w:szCs w:val="40"/>
+        </w:rPr>
+      </w:pPr>
+    </w:p>
+    <w:p>
+      <w:pPr>
+        <w:pStyle w:val="PargrafodaLista"/>
+        <w:rPr>
+          <w:rFonts w:eastAsia="Arial Unicode MS"/>
+          <w:b/>
+          <w:bCs/>
+          <w:sz w:val="40"/>
+          <w:szCs w:val="40"/>
+        </w:rPr>
+      </w:pPr>
+      <w:r>
+        <w:rPr>
+          <w:rFonts w:eastAsia="Arial Unicode MS"/>
+          <w:b/>
+          <w:bCs/>
+          <w:noProof/>
+          <w:sz w:val="40"/>
+          <w:szCs w:val="40"/>
+        </w:rPr>
+        <w:drawing>
+          <wp:inline distT="0" distB="0" distL="0" distR="0" wp14:anchorId="10309B0D" wp14:editId="4B843CA2">
+            <wp:extent cx="5709037" cy="3201089"/>
+            <wp:effectExtent l="0" t="0" r="6350" b="0"/>
+            <wp:docPr id="12" name="Imagem 12" descr="Interface gráfica do usuário, Texto&#10;&#10;Descrição gerada automaticamente"/>
+            <wp:cNvGraphicFramePr>
+              <a:graphicFrameLocks xmlns:a="http://schemas.openxmlformats.org/drawingml/2006/main" noChangeAspect="1"/>
+            </wp:cNvGraphicFramePr>
+            <a:graphic xmlns:a="http://schemas.openxmlformats.org/drawingml/2006/main">
+              <a:graphicData uri="http://schemas.openxmlformats.org/drawingml/2006/picture">
+                <pic:pic xmlns:pic="http://schemas.openxmlformats.org/drawingml/2006/picture">
+                  <pic:nvPicPr>
+                    <pic:cNvPr id="12" name="Imagem 12" descr="Interface gráfica do usuário, Texto&#10;&#10;Descrição gerada automaticamente"/>
+                    <pic:cNvPicPr/>
+                  </pic:nvPicPr>
+                  <pic:blipFill>
+                    <a:blip r:embed="rId22"/>
+                    <a:stretch>
+                      <a:fillRect/>
+                    </a:stretch>
+                  </pic:blipFill>
+                  <pic:spPr>
+                    <a:xfrm>
+                      <a:off x="0" y="0"/>
+                      <a:ext cx="5718054" cy="3206145"/>
+                    </a:xfrm>
+                    <a:prstGeom prst="rect">
+                      <a:avLst/>
+                    </a:prstGeom>
+                  </pic:spPr>
+                </pic:pic>
+              </a:graphicData>
+            </a:graphic>
+          </wp:inline>
+        </w:drawing>
+      </w:r>
+    </w:p>
+    <w:p>
+      <w:pPr>
+        <w:spacing w:after="160" w:line="259" w:lineRule="auto"/>
+        <w:jc w:val="left"/>
+        <w:rPr>
+          <w:rFonts w:eastAsia="Arial Unicode MS"/>
+          <w:b/>
+          <w:bCs/>
+          <w:sz w:val="40"/>
+          <w:szCs w:val="40"/>
+        </w:rPr>
+      </w:pPr>
+      <w:r>
+        <w:rPr>
+          <w:rFonts w:eastAsia="Arial Unicode MS"/>
+          <w:b/>
+          <w:bCs/>
+          <w:sz w:val="40"/>
+          <w:szCs w:val="40"/>
+        </w:rPr>
+        <w:br w:type="page"/>
+      </w:r>
+    </w:p>
+    <w:p>
+      <w:pPr>
+        <w:pStyle w:val="PargrafodaLista"/>
+        <w:numPr>
+          <w:ilvl w:val="1"/>
+          <w:numId w:val="8"/>
+        </w:numPr>
+        <w:rPr>
+          <w:rFonts w:eastAsia="Arial Unicode MS"/>
+          <w:b/>
+          <w:bCs/>
+          <w:sz w:val="40"/>
+          <w:szCs w:val="40"/>
+        </w:rPr>
+      </w:pPr>
+      <w:r>
+        <w:rPr>
+          <w:rFonts w:eastAsia="Arial Unicode MS"/>
+          <w:b/>
+          <w:bCs/>
+          <w:sz w:val="40"/>
+          <w:szCs w:val="40"/>
+        </w:rPr>
+        <w:lastRenderedPageBreak/>
+        <w:t>Tela de Quartos</w:t>
+      </w:r>
+      <w:r>
+        <w:rPr>
+          <w:rFonts w:eastAsia="Arial Unicode MS"/>
+          <w:b/>
+          <w:bCs/>
+          <w:sz w:val="40"/>
+          <w:szCs w:val="40"/>
+        </w:rPr>
+        <w:t xml:space="preserve"> – Cadastro</w:t>
+      </w:r>
+    </w:p>
+    <w:p>
+      <w:pPr>
+        <w:pStyle w:val="PargrafodaLista"/>
+        <w:rPr>
+          <w:rFonts w:eastAsia="Arial Unicode MS"/>
+          <w:b/>
+          <w:bCs/>
+          <w:sz w:val="40"/>
+          <w:szCs w:val="40"/>
+        </w:rPr>
+      </w:pPr>
+      <w:r>
+        <w:rPr>
+          <w:rFonts w:eastAsia="Arial Unicode MS"/>
+          <w:b/>
+          <w:bCs/>
+          <w:noProof/>
+          <w:sz w:val="40"/>
+          <w:szCs w:val="40"/>
+        </w:rPr>
+        <w:drawing>
+          <wp:inline distT="0" distB="0" distL="0" distR="0" wp14:anchorId="758BB216" wp14:editId="51924077">
+            <wp:extent cx="5761387" cy="3220279"/>
+            <wp:effectExtent l="0" t="0" r="0" b="0"/>
+            <wp:docPr id="13" name="Imagem 13" descr="Interface gráfica do usuário, Aplicativo&#10;&#10;Descrição gerada automaticamente"/>
+            <wp:cNvGraphicFramePr>
+              <a:graphicFrameLocks xmlns:a="http://schemas.openxmlformats.org/drawingml/2006/main" noChangeAspect="1"/>
+            </wp:cNvGraphicFramePr>
+            <a:graphic xmlns:a="http://schemas.openxmlformats.org/drawingml/2006/main">
+              <a:graphicData uri="http://schemas.openxmlformats.org/drawingml/2006/picture">
+                <pic:pic xmlns:pic="http://schemas.openxmlformats.org/drawingml/2006/picture">
+                  <pic:nvPicPr>
+                    <pic:cNvPr id="13" name="Imagem 13" descr="Interface gráfica do usuário, Aplicativo&#10;&#10;Descrição gerada automaticamente"/>
+                    <pic:cNvPicPr/>
+                  </pic:nvPicPr>
+                  <pic:blipFill>
+                    <a:blip r:embed="rId23"/>
+                    <a:stretch>
+                      <a:fillRect/>
+                    </a:stretch>
+                  </pic:blipFill>
+                  <pic:spPr>
+                    <a:xfrm>
+                      <a:off x="0" y="0"/>
+                      <a:ext cx="5771958" cy="3226187"/>
+                    </a:xfrm>
+                    <a:prstGeom prst="rect">
+                      <a:avLst/>
+                    </a:prstGeom>
+                  </pic:spPr>
+                </pic:pic>
+              </a:graphicData>
+            </a:graphic>
+          </wp:inline>
+        </w:drawing>
+      </w:r>
+    </w:p>
+    <w:p>
+      <w:pPr>
+        <w:pStyle w:val="PargrafodaLista"/>
+        <w:rPr>
+          <w:rFonts w:eastAsia="Arial Unicode MS"/>
+          <w:b/>
+          <w:bCs/>
+          <w:sz w:val="40"/>
+          <w:szCs w:val="40"/>
+        </w:rPr>
+      </w:pPr>
+    </w:p>
+    <w:p>
+      <w:pPr>
+        <w:pStyle w:val="PargrafodaLista"/>
+        <w:numPr>
+          <w:ilvl w:val="1"/>
+          <w:numId w:val="8"/>
+        </w:numPr>
+        <w:rPr>
+          <w:rFonts w:eastAsia="Arial Unicode MS"/>
+          <w:b/>
+          <w:bCs/>
+          <w:sz w:val="40"/>
+          <w:szCs w:val="40"/>
+        </w:rPr>
+      </w:pPr>
+      <w:r>
+        <w:rPr>
+          <w:rFonts w:eastAsia="Arial Unicode MS"/>
+          <w:b/>
+          <w:bCs/>
+          <w:sz w:val="40"/>
+          <w:szCs w:val="40"/>
+        </w:rPr>
+        <w:t>Tela de Quartos – Lista</w:t>
+      </w:r>
+    </w:p>
+    <w:p>
+      <w:pPr>
+        <w:pStyle w:val="PargrafodaLista"/>
+        <w:rPr>
+          <w:rFonts w:eastAsia="Arial Unicode MS"/>
+          <w:b/>
+          <w:bCs/>
+          <w:sz w:val="40"/>
+          <w:szCs w:val="40"/>
+        </w:rPr>
+      </w:pPr>
+      <w:r>
+        <w:rPr>
+          <w:rFonts w:eastAsia="Arial Unicode MS"/>
+          <w:noProof/>
+        </w:rPr>
+        <w:drawing>
+          <wp:anchor distT="0" distB="0" distL="114300" distR="114300" simplePos="0" relativeHeight="251661312" behindDoc="0" locked="0" layoutInCell="1" allowOverlap="1" wp14:anchorId="3CDB54D0" wp14:editId="3EA8DF7F">
+            <wp:simplePos x="0" y="0"/>
+            <wp:positionH relativeFrom="column">
+              <wp:posOffset>365760</wp:posOffset>
+            </wp:positionH>
+            <wp:positionV relativeFrom="paragraph">
+              <wp:posOffset>415925</wp:posOffset>
+            </wp:positionV>
+            <wp:extent cx="5834380" cy="3284855"/>
+            <wp:effectExtent l="0" t="0" r="0" b="0"/>
+            <wp:wrapTopAndBottom/>
+            <wp:docPr id="15" name="Imagem 15" descr="Interface gráfica do usuário, Texto&#10;&#10;Descrição gerada automaticamente com confiança média"/>
+            <wp:cNvGraphicFramePr>
+              <a:graphicFrameLocks xmlns:a="http://schemas.openxmlformats.org/drawingml/2006/main" noChangeAspect="1"/>
+            </wp:cNvGraphicFramePr>
+            <a:graphic xmlns:a="http://schemas.openxmlformats.org/drawingml/2006/main">
+              <a:graphicData uri="http://schemas.openxmlformats.org/drawingml/2006/picture">
+                <pic:pic xmlns:pic="http://schemas.openxmlformats.org/drawingml/2006/picture">
+                  <pic:nvPicPr>
+                    <pic:cNvPr id="15" name="Imagem 15" descr="Interface gráfica do usuário, Texto&#10;&#10;Descrição gerada automaticamente com confiança média"/>
+                    <pic:cNvPicPr/>
+                  </pic:nvPicPr>
+                  <pic:blipFill>
+                    <a:blip r:embed="rId24">
+                      <a:extLst>
+                        <a:ext uri="{28A0092B-C50C-407E-A947-70E740481C1C}">
+                          <a14:useLocalDpi xmlns:a14="http://schemas.microsoft.com/office/drawing/2010/main" val="0"/>
+                        </a:ext>
+                      </a:extLst>
+                    </a:blip>
+                    <a:stretch>
+                      <a:fillRect/>
+                    </a:stretch>
+                  </pic:blipFill>
+                  <pic:spPr>
+                    <a:xfrm>
+                      <a:off x="0" y="0"/>
+                      <a:ext cx="5834380" cy="3284855"/>
+                    </a:xfrm>
+                    <a:prstGeom prst="rect">
+                      <a:avLst/>
+                    </a:prstGeom>
+                  </pic:spPr>
+                </pic:pic>
+              </a:graphicData>
+            </a:graphic>
+            <wp14:sizeRelH relativeFrom="margin">
+              <wp14:pctWidth>0</wp14:pctWidth>
+            </wp14:sizeRelH>
+            <wp14:sizeRelV relativeFrom="margin">
+              <wp14:pctHeight>0</wp14:pctHeight>
+            </wp14:sizeRelV>
+          </wp:anchor>
+        </w:drawing>
+      </w:r>
+      <w:r>
+        <w:rPr>
+          <w:rFonts w:eastAsia="Arial Unicode MS"/>
+          <w:b/>
+          <w:bCs/>
+          <w:sz w:val="40"/>
+          <w:szCs w:val="40"/>
+        </w:rPr>
+        <w:br w:type="page"/>
+      </w:r>
+    </w:p>
+    <w:p>
+      <w:pPr>
+        <w:pStyle w:val="PargrafodaLista"/>
+        <w:numPr>
+          <w:ilvl w:val="0"/>
+          <w:numId w:val="8"/>
+        </w:numPr>
+        <w:rPr>
+          <w:rFonts w:eastAsia="Arial Unicode MS"/>
+          <w:b/>
+          <w:bCs/>
+          <w:sz w:val="40"/>
+          <w:szCs w:val="40"/>
+        </w:rPr>
+      </w:pPr>
+      <w:r>
+        <w:rPr>
+          <w:rFonts w:eastAsia="Arial Unicode MS"/>
+          <w:b/>
+          <w:sz w:val="40"/>
+        </w:rPr>
+        <w:lastRenderedPageBreak/>
+        <w:t>Modelo de dados</w:t>
+      </w:r>
+    </w:p>
+    <w:p>
+      <w:pPr>
+        <w:pStyle w:val="PargrafodaLista"/>
+        <w:rPr>
+          <w:rFonts w:eastAsia="Arial Unicode MS"/>
+          <w:b/>
+          <w:bCs/>
+          <w:sz w:val="40"/>
+          <w:szCs w:val="40"/>
+        </w:rPr>
+      </w:pPr>
+    </w:p>
+    <w:p>
+      <w:pPr>
+        <w:pStyle w:val="PargrafodaLista"/>
+        <w:numPr>
+          <w:ilvl w:val="1"/>
+          <w:numId w:val="8"/>
+        </w:numPr>
+        <w:rPr>
+          <w:rFonts w:eastAsia="Arial Unicode MS"/>
+          <w:b/>
+          <w:bCs/>
+          <w:sz w:val="40"/>
+          <w:szCs w:val="40"/>
+        </w:rPr>
+      </w:pPr>
+      <w:r>
+        <w:rPr>
+          <w:rFonts w:eastAsia="Arial Unicode MS"/>
+          <w:b/>
+          <w:sz w:val="40"/>
+        </w:rPr>
+        <w:t xml:space="preserve">Modelagem do BD – MSQL Workbench </w:t>
+      </w:r>
+    </w:p>
+    <w:p>
+      <w:pPr>
+        <w:pStyle w:val="PargrafodaLista"/>
+        <w:rPr>
+          <w:rFonts w:eastAsia="Arial Unicode MS"/>
+          <w:b/>
+          <w:bCs/>
+          <w:sz w:val="40"/>
+          <w:szCs w:val="40"/>
+        </w:rPr>
+      </w:pPr>
+      <w:r>
+        <w:rPr>
+          <w:rFonts w:eastAsia="Arial Unicode MS"/>
+          <w:b/>
+          <w:bCs/>
+          <w:sz w:val="40"/>
+          <w:szCs w:val="40"/>
+        </w:rPr>
+        <w:drawing>
+          <wp:anchor distT="0" distB="0" distL="114300" distR="114300" simplePos="0" relativeHeight="251667456" behindDoc="0" locked="0" layoutInCell="1" allowOverlap="1" wp14:anchorId="7CD08542" wp14:editId="32108F06">
+            <wp:simplePos x="0" y="0"/>
+            <wp:positionH relativeFrom="margin">
+              <wp:align>right</wp:align>
+            </wp:positionH>
+            <wp:positionV relativeFrom="paragraph">
+              <wp:posOffset>376831</wp:posOffset>
+            </wp:positionV>
+            <wp:extent cx="6480175" cy="4340860"/>
+            <wp:effectExtent l="0" t="0" r="0" b="2540"/>
+            <wp:wrapTopAndBottom/>
+            <wp:docPr id="19" name="Imagem 19" descr="Interface gráfica do usuário, Diagrama&#10;&#10;Descrição gerada automaticamente"/>
+            <wp:cNvGraphicFramePr>
+              <a:graphicFrameLocks xmlns:a="http://schemas.openxmlformats.org/drawingml/2006/main" noChangeAspect="1"/>
+            </wp:cNvGraphicFramePr>
+            <a:graphic xmlns:a="http://schemas.openxmlformats.org/drawingml/2006/main">
+              <a:graphicData uri="http://schemas.openxmlformats.org/drawingml/2006/picture">
+                <pic:pic xmlns:pic="http://schemas.openxmlformats.org/drawingml/2006/picture">
+                  <pic:nvPicPr>
+                    <pic:cNvPr id="19" name="Imagem 19" descr="Interface gráfica do usuário, Diagrama&#10;&#10;Descrição gerada automaticamente"/>
+                    <pic:cNvPicPr/>
+                  </pic:nvPicPr>
+                  <pic:blipFill>
+                    <a:blip r:embed="rId25">
+                      <a:extLst>
+                        <a:ext uri="{28A0092B-C50C-407E-A947-70E740481C1C}">
+                          <a14:useLocalDpi xmlns:a14="http://schemas.microsoft.com/office/drawing/2010/main" val="0"/>
+                        </a:ext>
+                      </a:extLst>
+                    </a:blip>
+                    <a:stretch>
+                      <a:fillRect/>
+                    </a:stretch>
+                  </pic:blipFill>
+                  <pic:spPr>
+                    <a:xfrm>
+                      <a:off x="0" y="0"/>
+                      <a:ext cx="6480175" cy="4340860"/>
                     </a:xfrm>
                     <a:prstGeom prst="rect">
                       <a:avLst/>
@@ -3861,6 +4985,284 @@
     </w:p>
     <w:p>
       <w:pPr>
+        <w:pStyle w:val="PargrafodaLista"/>
+        <w:rPr>
+          <w:rFonts w:eastAsia="Arial Unicode MS"/>
+          <w:b/>
+          <w:bCs/>
+          <w:sz w:val="40"/>
+          <w:szCs w:val="40"/>
+        </w:rPr>
+      </w:pPr>
+    </w:p>
+    <w:p>
+      <w:pPr>
+        <w:pStyle w:val="PargrafodaLista"/>
+        <w:numPr>
+          <w:ilvl w:val="1"/>
+          <w:numId w:val="8"/>
+        </w:numPr>
+        <w:rPr>
+          <w:rFonts w:eastAsia="Arial Unicode MS"/>
+          <w:b/>
+          <w:bCs/>
+          <w:sz w:val="40"/>
+          <w:szCs w:val="40"/>
+        </w:rPr>
+      </w:pPr>
+      <w:r>
+        <w:rPr>
+          <w:rFonts w:eastAsia="Arial Unicode MS"/>
+          <w:b/>
+          <w:bCs/>
+          <w:sz w:val="40"/>
+          <w:szCs w:val="40"/>
+        </w:rPr>
+        <w:t>Tabelas – Access</w:t>
+      </w:r>
+    </w:p>
+    <w:p>
+      <w:pPr>
+        <w:pStyle w:val="PargrafodaLista"/>
+        <w:rPr>
+          <w:rFonts w:eastAsia="Arial Unicode MS"/>
+          <w:b/>
+          <w:bCs/>
+          <w:sz w:val="40"/>
+          <w:szCs w:val="40"/>
+        </w:rPr>
+      </w:pPr>
+      <w:r>
+        <w:rPr>
+          <w:rFonts w:eastAsia="Arial Unicode MS"/>
+          <w:b/>
+          <w:bCs/>
+          <w:sz w:val="40"/>
+          <w:szCs w:val="40"/>
+        </w:rPr>
+        <w:drawing>
+          <wp:anchor distT="0" distB="0" distL="114300" distR="114300" simplePos="0" relativeHeight="251666432" behindDoc="0" locked="0" layoutInCell="1" allowOverlap="1" wp14:anchorId="7343B950" wp14:editId="0FADB62D">
+            <wp:simplePos x="0" y="0"/>
+            <wp:positionH relativeFrom="column">
+              <wp:posOffset>1948235</wp:posOffset>
+            </wp:positionH>
+            <wp:positionV relativeFrom="paragraph">
+              <wp:posOffset>324098</wp:posOffset>
+            </wp:positionV>
+            <wp:extent cx="2057687" cy="2105319"/>
+            <wp:effectExtent l="0" t="0" r="0" b="9525"/>
+            <wp:wrapTopAndBottom/>
+            <wp:docPr id="18" name="Imagem 18" descr="Interface gráfica do usuário, Aplicativo&#10;&#10;Descrição gerada automaticamente"/>
+            <wp:cNvGraphicFramePr>
+              <a:graphicFrameLocks xmlns:a="http://schemas.openxmlformats.org/drawingml/2006/main" noChangeAspect="1"/>
+            </wp:cNvGraphicFramePr>
+            <a:graphic xmlns:a="http://schemas.openxmlformats.org/drawingml/2006/main">
+              <a:graphicData uri="http://schemas.openxmlformats.org/drawingml/2006/picture">
+                <pic:pic xmlns:pic="http://schemas.openxmlformats.org/drawingml/2006/picture">
+                  <pic:nvPicPr>
+                    <pic:cNvPr id="18" name="Imagem 18" descr="Interface gráfica do usuário, Aplicativo&#10;&#10;Descrição gerada automaticamente"/>
+                    <pic:cNvPicPr/>
+                  </pic:nvPicPr>
+                  <pic:blipFill>
+                    <a:blip r:embed="rId26">
+                      <a:extLst>
+                        <a:ext uri="{28A0092B-C50C-407E-A947-70E740481C1C}">
+                          <a14:useLocalDpi xmlns:a14="http://schemas.microsoft.com/office/drawing/2010/main" val="0"/>
+                        </a:ext>
+                      </a:extLst>
+                    </a:blip>
+                    <a:stretch>
+                      <a:fillRect/>
+                    </a:stretch>
+                  </pic:blipFill>
+                  <pic:spPr>
+                    <a:xfrm>
+                      <a:off x="0" y="0"/>
+                      <a:ext cx="2057687" cy="2105319"/>
+                    </a:xfrm>
+                    <a:prstGeom prst="rect">
+                      <a:avLst/>
+                    </a:prstGeom>
+                  </pic:spPr>
+                </pic:pic>
+              </a:graphicData>
+            </a:graphic>
+          </wp:anchor>
+        </w:drawing>
+      </w:r>
+    </w:p>
+    <w:p>
+      <w:pPr>
+        <w:spacing w:after="160" w:line="259" w:lineRule="auto"/>
+        <w:jc w:val="left"/>
+        <w:rPr>
+          <w:rFonts w:eastAsia="Arial Unicode MS"/>
+          <w:b/>
+          <w:bCs/>
+          <w:sz w:val="40"/>
+          <w:szCs w:val="40"/>
+        </w:rPr>
+      </w:pPr>
+    </w:p>
+    <w:p>
+      <w:pPr>
+        <w:pStyle w:val="PargrafodaLista"/>
+        <w:numPr>
+          <w:ilvl w:val="1"/>
+          <w:numId w:val="8"/>
+        </w:numPr>
+        <w:rPr>
+          <w:rFonts w:eastAsia="Arial Unicode MS"/>
+          <w:b/>
+          <w:bCs/>
+          <w:sz w:val="40"/>
+          <w:szCs w:val="40"/>
+        </w:rPr>
+      </w:pPr>
+      <w:r>
+        <w:rPr>
+          <w:rFonts w:eastAsia="Arial Unicode MS"/>
+          <w:b/>
+          <w:bCs/>
+          <w:sz w:val="40"/>
+          <w:szCs w:val="40"/>
+        </w:rPr>
+        <w:lastRenderedPageBreak/>
+        <w:drawing>
+          <wp:anchor distT="0" distB="0" distL="114300" distR="114300" simplePos="0" relativeHeight="251665408" behindDoc="0" locked="0" layoutInCell="1" allowOverlap="1" wp14:anchorId="60E8C4FB" wp14:editId="182198B3">
+            <wp:simplePos x="0" y="0"/>
+            <wp:positionH relativeFrom="column">
+              <wp:posOffset>95582</wp:posOffset>
+            </wp:positionH>
+            <wp:positionV relativeFrom="paragraph">
+              <wp:posOffset>578981</wp:posOffset>
+            </wp:positionV>
+            <wp:extent cx="6480175" cy="4349115"/>
+            <wp:effectExtent l="0" t="0" r="0" b="0"/>
+            <wp:wrapTopAndBottom/>
+            <wp:docPr id="17" name="Imagem 17" descr="Uma imagem contendo Diagrama&#10;&#10;Descrição gerada automaticamente"/>
+            <wp:cNvGraphicFramePr>
+              <a:graphicFrameLocks xmlns:a="http://schemas.openxmlformats.org/drawingml/2006/main" noChangeAspect="1"/>
+            </wp:cNvGraphicFramePr>
+            <a:graphic xmlns:a="http://schemas.openxmlformats.org/drawingml/2006/main">
+              <a:graphicData uri="http://schemas.openxmlformats.org/drawingml/2006/picture">
+                <pic:pic xmlns:pic="http://schemas.openxmlformats.org/drawingml/2006/picture">
+                  <pic:nvPicPr>
+                    <pic:cNvPr id="17" name="Imagem 17" descr="Uma imagem contendo Diagrama&#10;&#10;Descrição gerada automaticamente"/>
+                    <pic:cNvPicPr/>
+                  </pic:nvPicPr>
+                  <pic:blipFill>
+                    <a:blip r:embed="rId27">
+                      <a:extLst>
+                        <a:ext uri="{28A0092B-C50C-407E-A947-70E740481C1C}">
+                          <a14:useLocalDpi xmlns:a14="http://schemas.microsoft.com/office/drawing/2010/main" val="0"/>
+                        </a:ext>
+                      </a:extLst>
+                    </a:blip>
+                    <a:stretch>
+                      <a:fillRect/>
+                    </a:stretch>
+                  </pic:blipFill>
+                  <pic:spPr>
+                    <a:xfrm>
+                      <a:off x="0" y="0"/>
+                      <a:ext cx="6480175" cy="4349115"/>
+                    </a:xfrm>
+                    <a:prstGeom prst="rect">
+                      <a:avLst/>
+                    </a:prstGeom>
+                  </pic:spPr>
+                </pic:pic>
+              </a:graphicData>
+            </a:graphic>
+          </wp:anchor>
+        </w:drawing>
+      </w:r>
+      <w:r>
+        <w:rPr>
+          <w:rFonts w:eastAsia="Arial Unicode MS"/>
+          <w:b/>
+          <w:bCs/>
+          <w:sz w:val="40"/>
+          <w:szCs w:val="40"/>
+        </w:rPr>
+        <w:t>Relações das Tabelas – Access</w:t>
+      </w:r>
+    </w:p>
+    <w:p>
+      <w:pPr>
+        <w:pStyle w:val="PargrafodaLista"/>
+        <w:rPr>
+          <w:rFonts w:eastAsia="Arial Unicode MS"/>
+          <w:b/>
+          <w:bCs/>
+          <w:sz w:val="40"/>
+          <w:szCs w:val="40"/>
+        </w:rPr>
+      </w:pPr>
+    </w:p>
+    <w:p>
+      <w:pPr>
+        <w:pStyle w:val="PargrafodaLista"/>
+        <w:rPr>
+          <w:rFonts w:eastAsia="Arial Unicode MS"/>
+          <w:b/>
+          <w:bCs/>
+          <w:sz w:val="40"/>
+          <w:szCs w:val="40"/>
+        </w:rPr>
+      </w:pPr>
+    </w:p>
+    <w:p>
+      <w:pPr>
+        <w:pStyle w:val="PargrafodaLista"/>
+        <w:rPr>
+          <w:rFonts w:eastAsia="Arial Unicode MS"/>
+          <w:b/>
+          <w:bCs/>
+          <w:sz w:val="40"/>
+          <w:szCs w:val="40"/>
+        </w:rPr>
+      </w:pPr>
+    </w:p>
+    <w:p>
+      <w:pPr>
+        <w:pStyle w:val="PargrafodaLista"/>
+        <w:rPr>
+          <w:rFonts w:eastAsia="Arial Unicode MS"/>
+          <w:b/>
+          <w:bCs/>
+          <w:sz w:val="40"/>
+          <w:szCs w:val="40"/>
+        </w:rPr>
+      </w:pPr>
+    </w:p>
+    <w:p>
+      <w:pPr>
+        <w:pStyle w:val="PargrafodaLista"/>
+        <w:rPr>
+          <w:rFonts w:eastAsia="Arial Unicode MS"/>
+          <w:b/>
+          <w:bCs/>
+          <w:sz w:val="40"/>
+          <w:szCs w:val="40"/>
+        </w:rPr>
+      </w:pPr>
+    </w:p>
+    <w:p>
+      <w:pPr>
+        <w:pStyle w:val="PargrafodaLista"/>
+        <w:rPr>
+          <w:rFonts w:eastAsia="Arial Unicode MS"/>
+          <w:b/>
+          <w:bCs/>
+          <w:sz w:val="40"/>
+          <w:szCs w:val="40"/>
+        </w:rPr>
+      </w:pPr>
+    </w:p>
+    <w:p>
+      <w:pPr>
         <w:rPr>
           <w:rFonts w:eastAsia="Arial Unicode MS"/>
         </w:rPr>
@@ -3893,8 +5295,8 @@
     </w:p>
     <w:p/>
     <w:sectPr>
-      <w:headerReference w:type="default" r:id="rId13"/>
-      <w:footerReference w:type="default" r:id="rId14"/>
+      <w:headerReference w:type="default" r:id="rId28"/>
+      <w:footerReference w:type="default" r:id="rId29"/>
       <w:pgSz w:w="11907" w:h="16840" w:code="9"/>
       <w:pgMar w:top="851" w:right="851" w:bottom="851" w:left="851" w:header="720" w:footer="907" w:gutter="0"/>
       <w:cols w:space="720"/>
@@ -4108,17 +5510,15 @@
               <w:sz w:val="36"/>
               <w:szCs w:val="36"/>
             </w:rPr>
-            <w:t xml:space="preserve">SGP </w:t>
+            <w:t>Five-star Hotel Manager</w:t>
           </w:r>
-          <w:bookmarkStart w:id="1" w:name="_Hlk98756676"/>
           <w:r>
             <w:rPr>
               <w:sz w:val="36"/>
               <w:szCs w:val="36"/>
             </w:rPr>
-            <w:t>(Alterável)</w:t>
+            <w:t xml:space="preserve"> - FSHM</w:t>
           </w:r>
-          <w:bookmarkEnd w:id="1"/>
         </w:p>
       </w:tc>
       <w:tc>
@@ -5914,6 +7314,60 @@
       <w:contextualSpacing/>
     </w:pPr>
   </w:style>
+  <w:style w:type="table" w:styleId="Tabelacomgrade">
+    <w:name w:val="Table Grid"/>
+    <w:basedOn w:val="Tabelanormal"/>
+    <w:uiPriority w:val="39"/>
+    <w:rsid w:val="00D83AF9"/>
+    <w:pPr>
+      <w:spacing w:after="0" w:line="240" w:lineRule="auto"/>
+    </w:pPr>
+    <w:tblPr>
+      <w:tblBorders>
+        <w:top w:val="single" w:sz="4" w:space="0" w:color="auto"/>
+        <w:left w:val="single" w:sz="4" w:space="0" w:color="auto"/>
+        <w:bottom w:val="single" w:sz="4" w:space="0" w:color="auto"/>
+        <w:right w:val="single" w:sz="4" w:space="0" w:color="auto"/>
+        <w:insideH w:val="single" w:sz="4" w:space="0" w:color="auto"/>
+        <w:insideV w:val="single" w:sz="4" w:space="0" w:color="auto"/>
+      </w:tblBorders>
+    </w:tblPr>
+  </w:style>
+  <w:style w:type="character" w:styleId="Hyperlink">
+    <w:name w:val="Hyperlink"/>
+    <w:basedOn w:val="Fontepargpadro"/>
+    <w:uiPriority w:val="99"/>
+    <w:unhideWhenUsed/>
+    <w:rsid w:val="009F10F8"/>
+    <w:rPr>
+      <w:color w:val="0563C1" w:themeColor="hyperlink"/>
+      <w:u w:val="single"/>
+    </w:rPr>
+  </w:style>
+  <w:style w:type="character" w:styleId="MenoPendente">
+    <w:name w:val="Unresolved Mention"/>
+    <w:basedOn w:val="Fontepargpadro"/>
+    <w:uiPriority w:val="99"/>
+    <w:semiHidden/>
+    <w:unhideWhenUsed/>
+    <w:rsid w:val="009F10F8"/>
+    <w:rPr>
+      <w:color w:val="605E5C"/>
+      <w:shd w:val="clear" w:color="auto" w:fill="E1DFDD"/>
+    </w:rPr>
+  </w:style>
+  <w:style w:type="character" w:styleId="HiperlinkVisitado">
+    <w:name w:val="FollowedHyperlink"/>
+    <w:basedOn w:val="Fontepargpadro"/>
+    <w:uiPriority w:val="99"/>
+    <w:semiHidden/>
+    <w:unhideWhenUsed/>
+    <w:rsid w:val="009537C4"/>
+    <w:rPr>
+      <w:color w:val="954F72" w:themeColor="followedHyperlink"/>
+      <w:u w:val="single"/>
+    </w:rPr>
+  </w:style>
 </w:styles>
 </file>
 
@@ -6213,6 +7667,21 @@
 </file>
 
 <file path=customXml/item1.xml><?xml version="1.0" encoding="utf-8"?>
+<p:properties xmlns:p="http://schemas.microsoft.com/office/2006/metadata/properties" xmlns:xsi="http://www.w3.org/2001/XMLSchema-instance" xmlns:pc="http://schemas.microsoft.com/office/infopath/2007/PartnerControls">
+  <documentManagement/>
+</p:properties>
+</file>
+
+<file path=customXml/item2.xml><?xml version="1.0" encoding="utf-8"?>
+<?mso-contentType ?>
+<FormTemplates xmlns="http://schemas.microsoft.com/sharepoint/v3/contenttype/forms">
+  <Display>DocumentLibraryForm</Display>
+  <Edit>DocumentLibraryForm</Edit>
+  <New>DocumentLibraryForm</New>
+</FormTemplates>
+</file>
+
+<file path=customXml/item3.xml><?xml version="1.0" encoding="utf-8"?>
 <ct:contentTypeSchema xmlns:ct="http://schemas.microsoft.com/office/2006/metadata/contentType" xmlns:ma="http://schemas.microsoft.com/office/2006/metadata/properties/metaAttributes" ct:_="" ma:_="" ma:contentTypeName="Documento" ma:contentTypeID="0x0101001891B32464547B44907EF2D17A33328D" ma:contentTypeVersion="0" ma:contentTypeDescription="Crie um novo documento." ma:contentTypeScope="" ma:versionID="cd967ea1996d8eb193939f57a12e4a0b">
   <xsd:schema xmlns:xsd="http://www.w3.org/2001/XMLSchema" xmlns:xs="http://www.w3.org/2001/XMLSchema" xmlns:p="http://schemas.microsoft.com/office/2006/metadata/properties" targetNamespace="http://schemas.microsoft.com/office/2006/metadata/properties" ma:root="true" ma:fieldsID="8d2d35cd79d80d3b38601b74d693a05d">
     <xsd:element name="properties">
@@ -6326,32 +7795,10 @@
 </ct:contentTypeSchema>
 </file>
 
-<file path=customXml/item2.xml><?xml version="1.0" encoding="utf-8"?>
-<?mso-contentType ?>
-<FormTemplates xmlns="http://schemas.microsoft.com/sharepoint/v3/contenttype/forms">
-  <Display>DocumentLibraryForm</Display>
-  <Edit>DocumentLibraryForm</Edit>
-  <New>DocumentLibraryForm</New>
-</FormTemplates>
-</file>
-
-<file path=customXml/item3.xml><?xml version="1.0" encoding="utf-8"?>
-<p:properties xmlns:p="http://schemas.microsoft.com/office/2006/metadata/properties" xmlns:xsi="http://www.w3.org/2001/XMLSchema-instance" xmlns:pc="http://schemas.microsoft.com/office/infopath/2007/PartnerControls">
-  <documentManagement/>
-</p:properties>
-</file>
-
 <file path=customXml/itemProps1.xml><?xml version="1.0" encoding="utf-8"?>
-<ds:datastoreItem xmlns:ds="http://schemas.openxmlformats.org/officeDocument/2006/customXml" ds:itemID="{A9F30629-964E-4007-A379-0405D4B19832}">
+<ds:datastoreItem xmlns:ds="http://schemas.openxmlformats.org/officeDocument/2006/customXml" ds:itemID="{74C41F99-28A6-40BA-A878-74152467FEE0}">
   <ds:schemaRefs>
-    <ds:schemaRef ds:uri="http://schemas.microsoft.com/office/2006/metadata/contentType"/>
-    <ds:schemaRef ds:uri="http://schemas.microsoft.com/office/2006/metadata/properties/metaAttributes"/>
-    <ds:schemaRef ds:uri="http://www.w3.org/2001/XMLSchema"/>
     <ds:schemaRef ds:uri="http://schemas.microsoft.com/office/2006/metadata/properties"/>
-    <ds:schemaRef ds:uri="http://schemas.openxmlformats.org/package/2006/metadata/core-properties"/>
-    <ds:schemaRef ds:uri="http://purl.org/dc/elements/1.1/"/>
-    <ds:schemaRef ds:uri="http://purl.org/dc/terms/"/>
-    <ds:schemaRef ds:uri="http://schemas.microsoft.com/internal/obd"/>
     <ds:schemaRef ds:uri="http://schemas.microsoft.com/office/infopath/2007/PartnerControls"/>
   </ds:schemaRefs>
 </ds:datastoreItem>
@@ -6366,9 +7813,16 @@
 </file>
 
 <file path=customXml/itemProps3.xml><?xml version="1.0" encoding="utf-8"?>
-<ds:datastoreItem xmlns:ds="http://schemas.openxmlformats.org/officeDocument/2006/customXml" ds:itemID="{74C41F99-28A6-40BA-A878-74152467FEE0}">
+<ds:datastoreItem xmlns:ds="http://schemas.openxmlformats.org/officeDocument/2006/customXml" ds:itemID="{A9F30629-964E-4007-A379-0405D4B19832}">
   <ds:schemaRefs>
+    <ds:schemaRef ds:uri="http://schemas.microsoft.com/office/2006/metadata/contentType"/>
+    <ds:schemaRef ds:uri="http://schemas.microsoft.com/office/2006/metadata/properties/metaAttributes"/>
+    <ds:schemaRef ds:uri="http://www.w3.org/2001/XMLSchema"/>
     <ds:schemaRef ds:uri="http://schemas.microsoft.com/office/2006/metadata/properties"/>
+    <ds:schemaRef ds:uri="http://schemas.openxmlformats.org/package/2006/metadata/core-properties"/>
+    <ds:schemaRef ds:uri="http://purl.org/dc/elements/1.1/"/>
+    <ds:schemaRef ds:uri="http://purl.org/dc/terms/"/>
+    <ds:schemaRef ds:uri="http://schemas.microsoft.com/internal/obd"/>
     <ds:schemaRef ds:uri="http://schemas.microsoft.com/office/infopath/2007/PartnerControls"/>
   </ds:schemaRefs>
 </ds:datastoreItem>

</xml_diff>